<commit_message>
+ added assumptions and some design details/explanation
</commit_message>
<xml_diff>
--- a/readme/readme.docx
+++ b/readme/readme.docx
@@ -19,99 +19,12 @@
           <w:sz w:val="28"/>
           <w:szCs w:val="28"/>
         </w:rPr>
-        <w:t>Access the app:</w:t>
-      </w:r>
-    </w:p>
-    <w:p>
-      <w:pPr>
-        <w:rPr>
-          <w:sz w:val="28"/>
-          <w:szCs w:val="28"/>
-        </w:rPr>
-      </w:pPr>
-      <w:r>
-        <w:rPr>
-          <w:sz w:val="28"/>
-          <w:szCs w:val="28"/>
-        </w:rPr>
-        <w:fldChar w:fldCharType="begin"/>
-      </w:r>
-      <w:r>
-        <w:rPr>
-          <w:sz w:val="28"/>
-          <w:szCs w:val="28"/>
-        </w:rPr>
-        <w:instrText xml:space="preserve"> HYPERLINK "</w:instrText>
-      </w:r>
-      <w:r>
-        <w:rPr>
-          <w:sz w:val="28"/>
-          <w:szCs w:val="28"/>
-        </w:rPr>
-        <w:instrText>http://localhost:8080/my-app1-0.0.1-SNAPSHOT</w:instrText>
-      </w:r>
-      <w:r>
-        <w:rPr>
-          <w:sz w:val="28"/>
-          <w:szCs w:val="28"/>
-        </w:rPr>
-        <w:instrText xml:space="preserve">" </w:instrText>
-      </w:r>
-      <w:r>
-        <w:rPr>
-          <w:sz w:val="28"/>
-          <w:szCs w:val="28"/>
-        </w:rPr>
-        <w:fldChar w:fldCharType="separate"/>
-      </w:r>
-      <w:r>
-        <w:rPr>
-          <w:rStyle w:val="Hyperlink"/>
-          <w:sz w:val="28"/>
-          <w:szCs w:val="28"/>
-        </w:rPr>
-        <w:t>http://localhost:8080/my-app1-0.0.1-SNAPSHOT</w:t>
-      </w:r>
-      <w:r>
-        <w:rPr>
-          <w:sz w:val="28"/>
-          <w:szCs w:val="28"/>
-        </w:rPr>
-        <w:fldChar w:fldCharType="end"/>
-      </w:r>
-      <w:r>
-        <w:rPr>
-          <w:sz w:val="28"/>
-          <w:szCs w:val="28"/>
-        </w:rPr>
-        <w:t xml:space="preserve"> </w:t>
-      </w:r>
-    </w:p>
-    <w:p>
-      <w:pPr>
-        <w:rPr>
-          <w:sz w:val="28"/>
-          <w:szCs w:val="28"/>
-        </w:rPr>
-      </w:pPr>
-      <w:r>
-        <w:rPr>
-          <w:sz w:val="28"/>
-          <w:szCs w:val="28"/>
-        </w:rPr>
-        <w:t>(displays Hello World!)</w:t>
-      </w:r>
-    </w:p>
-    <w:p>
-      <w:pPr>
-        <w:rPr>
-          <w:sz w:val="28"/>
-          <w:szCs w:val="28"/>
-        </w:rPr>
-      </w:pPr>
-    </w:p>
-    <w:p>
-      <w:pPr>
+        <w:t>Payments Application Design:</w:t>
+      </w:r>
+    </w:p>
+    <w:p>
+      <w:pPr>
+        <w:jc w:val="both"/>
         <w:rPr>
           <w:b/>
           <w:color w:val="4472C4" w:themeColor="accent1"/>
@@ -119,13 +32,1980 @@
           <w:szCs w:val="28"/>
         </w:rPr>
       </w:pPr>
-      <w:r>
+    </w:p>
+    <w:p>
+      <w:pPr>
+        <w:jc w:val="both"/>
+        <w:rPr>
+          <w:color w:val="000000" w:themeColor="text1"/>
+          <w:sz w:val="28"/>
+          <w:szCs w:val="28"/>
+        </w:rPr>
+      </w:pPr>
+      <w:r>
+        <w:rPr>
+          <w:color w:val="000000" w:themeColor="text1"/>
+          <w:sz w:val="28"/>
+          <w:szCs w:val="28"/>
+        </w:rPr>
+        <w:t xml:space="preserve">The application is designed </w:t>
+      </w:r>
+      <w:r>
+        <w:rPr>
+          <w:color w:val="000000" w:themeColor="text1"/>
+          <w:sz w:val="28"/>
+          <w:szCs w:val="28"/>
+        </w:rPr>
+        <w:t>based on following assumption</w:t>
+      </w:r>
+      <w:r>
+        <w:rPr>
+          <w:color w:val="000000" w:themeColor="text1"/>
+          <w:sz w:val="28"/>
+          <w:szCs w:val="28"/>
+        </w:rPr>
+        <w:t>s and details:</w:t>
+      </w:r>
+    </w:p>
+    <w:p>
+      <w:pPr>
+        <w:jc w:val="both"/>
+        <w:rPr>
+          <w:color w:val="000000" w:themeColor="text1"/>
+          <w:sz w:val="28"/>
+          <w:szCs w:val="28"/>
+        </w:rPr>
+      </w:pPr>
+    </w:p>
+    <w:p>
+      <w:pPr>
+        <w:pStyle w:val="ListParagraph"/>
+        <w:numPr>
+          <w:ilvl w:val="0"/>
+          <w:numId w:val="20"/>
+        </w:numPr>
+        <w:jc w:val="both"/>
+        <w:rPr>
+          <w:color w:val="000000" w:themeColor="text1"/>
+          <w:sz w:val="28"/>
+          <w:szCs w:val="28"/>
+        </w:rPr>
+      </w:pPr>
+      <w:r>
+        <w:rPr>
+          <w:color w:val="000000" w:themeColor="text1"/>
+          <w:sz w:val="28"/>
+          <w:szCs w:val="28"/>
+        </w:rPr>
+        <w:t>When a price update is made, the application records information about the price update, but does not apply the new price to customer immediately.</w:t>
+      </w:r>
+    </w:p>
+    <w:p>
+      <w:pPr>
+        <w:pStyle w:val="ListParagraph"/>
+        <w:numPr>
+          <w:ilvl w:val="0"/>
+          <w:numId w:val="20"/>
+        </w:numPr>
+        <w:jc w:val="both"/>
+        <w:rPr>
+          <w:color w:val="000000" w:themeColor="text1"/>
+          <w:sz w:val="28"/>
+          <w:szCs w:val="28"/>
+        </w:rPr>
+      </w:pPr>
+      <w:r>
+        <w:rPr>
+          <w:color w:val="000000" w:themeColor="text1"/>
+          <w:sz w:val="28"/>
+          <w:szCs w:val="28"/>
+        </w:rPr>
+        <w:t xml:space="preserve">The customer is notified 30 days before their next billing date </w:t>
+      </w:r>
+      <w:r>
+        <w:rPr>
+          <w:color w:val="000000" w:themeColor="text1"/>
+          <w:sz w:val="28"/>
+          <w:szCs w:val="28"/>
+        </w:rPr>
+        <w:t>and the new price takes effect from their next billing cycle</w:t>
+      </w:r>
+      <w:r>
+        <w:rPr>
+          <w:color w:val="000000" w:themeColor="text1"/>
+          <w:sz w:val="28"/>
+          <w:szCs w:val="28"/>
+        </w:rPr>
+        <w:t>. For this reason, the payment app stores the nextBilldate for every customer or needs to have this available via an API call.</w:t>
+      </w:r>
+      <w:r>
+        <w:rPr>
+          <w:color w:val="000000" w:themeColor="text1"/>
+          <w:sz w:val="28"/>
+          <w:szCs w:val="28"/>
+        </w:rPr>
+        <w:t xml:space="preserve"> </w:t>
+      </w:r>
+    </w:p>
+    <w:p>
+      <w:pPr>
+        <w:pStyle w:val="ListParagraph"/>
+        <w:numPr>
+          <w:ilvl w:val="1"/>
+          <w:numId w:val="20"/>
+        </w:numPr>
+        <w:jc w:val="both"/>
+        <w:rPr>
+          <w:color w:val="000000" w:themeColor="text1"/>
+          <w:sz w:val="28"/>
+          <w:szCs w:val="28"/>
+        </w:rPr>
+      </w:pPr>
+      <w:r>
+        <w:rPr>
+          <w:color w:val="000000" w:themeColor="text1"/>
+          <w:sz w:val="28"/>
+          <w:szCs w:val="28"/>
+        </w:rPr>
+        <w:t xml:space="preserve">the number 30 </w:t>
+      </w:r>
+      <w:r>
+        <w:rPr>
+          <w:color w:val="000000" w:themeColor="text1"/>
+          <w:sz w:val="28"/>
+          <w:szCs w:val="28"/>
+        </w:rPr>
+        <w:t>would be configurable</w:t>
+      </w:r>
+    </w:p>
+    <w:p>
+      <w:pPr>
+        <w:pStyle w:val="ListParagraph"/>
+        <w:numPr>
+          <w:ilvl w:val="1"/>
+          <w:numId w:val="20"/>
+        </w:numPr>
+        <w:jc w:val="both"/>
+        <w:rPr>
+          <w:color w:val="000000" w:themeColor="text1"/>
+          <w:sz w:val="28"/>
+          <w:szCs w:val="28"/>
+        </w:rPr>
+      </w:pPr>
+      <w:r>
+        <w:rPr>
+          <w:color w:val="000000" w:themeColor="text1"/>
+          <w:sz w:val="28"/>
+          <w:szCs w:val="28"/>
+        </w:rPr>
+        <w:t>there may be different ways to notify the customer and we may want to receive some kind of acknowledgement before applying the price increase</w:t>
+      </w:r>
+    </w:p>
+    <w:p>
+      <w:pPr>
+        <w:pStyle w:val="ListParagraph"/>
+        <w:numPr>
+          <w:ilvl w:val="1"/>
+          <w:numId w:val="20"/>
+        </w:numPr>
+        <w:jc w:val="both"/>
+        <w:rPr>
+          <w:color w:val="000000" w:themeColor="text1"/>
+          <w:sz w:val="28"/>
+          <w:szCs w:val="28"/>
+        </w:rPr>
+      </w:pPr>
+      <w:r>
+        <w:rPr>
+          <w:color w:val="000000" w:themeColor="text1"/>
+          <w:sz w:val="28"/>
+          <w:szCs w:val="28"/>
+        </w:rPr>
+        <w:t>A scheduler runs this component every day at a specific time, to send out notifications exactly 30 days before the customer’s next billing date.</w:t>
+      </w:r>
+    </w:p>
+    <w:p>
+      <w:pPr>
+        <w:pStyle w:val="ListParagraph"/>
+        <w:numPr>
+          <w:ilvl w:val="0"/>
+          <w:numId w:val="20"/>
+        </w:numPr>
+        <w:jc w:val="both"/>
+        <w:rPr>
+          <w:color w:val="000000" w:themeColor="text1"/>
+          <w:sz w:val="28"/>
+          <w:szCs w:val="28"/>
+        </w:rPr>
+      </w:pPr>
+      <w:r>
+        <w:rPr>
+          <w:color w:val="000000" w:themeColor="text1"/>
+          <w:sz w:val="28"/>
+          <w:szCs w:val="28"/>
+        </w:rPr>
+        <w:t>Notifications sent out may fail – we need to retry or try alternate mechanisms (this is not covered in my implementation)</w:t>
+      </w:r>
+    </w:p>
+    <w:p>
+      <w:pPr>
+        <w:pStyle w:val="ListParagraph"/>
+        <w:numPr>
+          <w:ilvl w:val="0"/>
+          <w:numId w:val="20"/>
+        </w:numPr>
+        <w:jc w:val="both"/>
+        <w:rPr>
+          <w:color w:val="000000" w:themeColor="text1"/>
+          <w:sz w:val="28"/>
+          <w:szCs w:val="28"/>
+        </w:rPr>
+      </w:pPr>
+      <w:r>
+        <w:rPr>
+          <w:color w:val="000000" w:themeColor="text1"/>
+          <w:sz w:val="28"/>
+          <w:szCs w:val="28"/>
+        </w:rPr>
+        <w:t>We may want to try applying the update to only a select subset of customers within a given country and plan</w:t>
+      </w:r>
+      <w:r>
+        <w:rPr>
+          <w:color w:val="000000" w:themeColor="text1"/>
+          <w:sz w:val="28"/>
+          <w:szCs w:val="28"/>
+        </w:rPr>
+        <w:t xml:space="preserve"> (possibly to get some metrics on existing subscriptions and impact on future subscriptions). Based on this, we may want to go ahead with the increase or not.  </w:t>
+      </w:r>
+      <w:r>
+        <w:rPr>
+          <w:color w:val="000000" w:themeColor="text1"/>
+          <w:sz w:val="28"/>
+          <w:szCs w:val="28"/>
+        </w:rPr>
+        <w:t xml:space="preserve">The mechanism for doing this is </w:t>
+      </w:r>
+      <w:r>
+        <w:rPr>
+          <w:color w:val="000000" w:themeColor="text1"/>
+          <w:sz w:val="28"/>
+          <w:szCs w:val="28"/>
+        </w:rPr>
+        <w:t>not covered in this design.</w:t>
+      </w:r>
+    </w:p>
+    <w:p>
+      <w:pPr>
+        <w:pStyle w:val="ListParagraph"/>
+        <w:numPr>
+          <w:ilvl w:val="0"/>
+          <w:numId w:val="20"/>
+        </w:numPr>
+        <w:jc w:val="both"/>
+        <w:rPr>
+          <w:color w:val="000000" w:themeColor="text1"/>
+          <w:sz w:val="28"/>
+          <w:szCs w:val="28"/>
+        </w:rPr>
+      </w:pPr>
+      <w:r>
+        <w:rPr>
+          <w:color w:val="000000" w:themeColor="text1"/>
+          <w:sz w:val="28"/>
+          <w:szCs w:val="28"/>
+        </w:rPr>
+        <w:t xml:space="preserve">When multiple price updates are made, the latest update will apply. </w:t>
+      </w:r>
+    </w:p>
+    <w:p>
+      <w:pPr>
+        <w:pStyle w:val="ListParagraph"/>
+        <w:numPr>
+          <w:ilvl w:val="0"/>
+          <w:numId w:val="20"/>
+        </w:numPr>
+        <w:jc w:val="both"/>
+        <w:rPr>
+          <w:color w:val="000000" w:themeColor="text1"/>
+          <w:sz w:val="28"/>
+          <w:szCs w:val="28"/>
+        </w:rPr>
+      </w:pPr>
+      <w:r>
+        <w:rPr>
+          <w:color w:val="000000" w:themeColor="text1"/>
+          <w:sz w:val="28"/>
+          <w:szCs w:val="28"/>
+        </w:rPr>
+        <w:t xml:space="preserve">Assumption – a price update is effective immediately (we don’t need to wait to start processing it). Ideally we may have </w:t>
+      </w:r>
+      <w:r>
+        <w:rPr>
+          <w:color w:val="000000" w:themeColor="text1"/>
+          <w:sz w:val="28"/>
+          <w:szCs w:val="28"/>
+        </w:rPr>
+        <w:t xml:space="preserve">an </w:t>
+      </w:r>
+      <w:r>
+        <w:rPr>
+          <w:color w:val="000000" w:themeColor="text1"/>
+          <w:sz w:val="28"/>
+          <w:szCs w:val="28"/>
+        </w:rPr>
+        <w:t xml:space="preserve">effective date to indicate </w:t>
+      </w:r>
+      <w:r>
+        <w:rPr>
+          <w:color w:val="000000" w:themeColor="text1"/>
+          <w:sz w:val="28"/>
+          <w:szCs w:val="28"/>
+        </w:rPr>
+        <w:t>that we want to start processing this price update sometime in the future)</w:t>
+      </w:r>
+    </w:p>
+    <w:p>
+      <w:pPr>
+        <w:pStyle w:val="ListParagraph"/>
+        <w:numPr>
+          <w:ilvl w:val="0"/>
+          <w:numId w:val="20"/>
+        </w:numPr>
+        <w:jc w:val="both"/>
+        <w:rPr>
+          <w:color w:val="000000" w:themeColor="text1"/>
+          <w:sz w:val="28"/>
+          <w:szCs w:val="28"/>
+        </w:rPr>
+      </w:pPr>
+      <w:r>
+        <w:rPr>
+          <w:color w:val="000000" w:themeColor="text1"/>
+          <w:sz w:val="28"/>
+          <w:szCs w:val="28"/>
+        </w:rPr>
+        <w:t xml:space="preserve">It is possible to make every processing step (as shown in the design.pdf diagram) a separate component and have them call each other via API calls. </w:t>
+      </w:r>
+    </w:p>
+    <w:p>
+      <w:pPr>
+        <w:pStyle w:val="ListParagraph"/>
+        <w:numPr>
+          <w:ilvl w:val="1"/>
+          <w:numId w:val="20"/>
+        </w:numPr>
+        <w:jc w:val="both"/>
+        <w:rPr>
+          <w:color w:val="000000" w:themeColor="text1"/>
+          <w:sz w:val="28"/>
+          <w:szCs w:val="28"/>
+        </w:rPr>
+      </w:pPr>
+      <w:r>
+        <w:rPr>
+          <w:color w:val="000000" w:themeColor="text1"/>
+          <w:sz w:val="28"/>
+          <w:szCs w:val="28"/>
+        </w:rPr>
+        <w:t>Advantage – loosely coupled. We can scale by adding more instances/vms running these components as needed. When number of customers increase, we can have the following options of scaling</w:t>
+      </w:r>
+    </w:p>
+    <w:p>
+      <w:pPr>
+        <w:pStyle w:val="ListParagraph"/>
+        <w:numPr>
+          <w:ilvl w:val="2"/>
+          <w:numId w:val="20"/>
+        </w:numPr>
+        <w:jc w:val="both"/>
+        <w:rPr>
+          <w:color w:val="000000" w:themeColor="text1"/>
+          <w:sz w:val="28"/>
+          <w:szCs w:val="28"/>
+        </w:rPr>
+      </w:pPr>
+      <w:r>
+        <w:rPr>
+          <w:color w:val="000000" w:themeColor="text1"/>
+          <w:sz w:val="28"/>
+          <w:szCs w:val="28"/>
+        </w:rPr>
+        <w:t>A known number of</w:t>
+      </w:r>
+      <w:r>
+        <w:rPr>
+          <w:color w:val="000000" w:themeColor="text1"/>
+          <w:sz w:val="28"/>
+          <w:szCs w:val="28"/>
+        </w:rPr>
+        <w:t xml:space="preserve"> machines running the different components – </w:t>
+      </w:r>
+      <w:r>
+        <w:rPr>
+          <w:color w:val="000000" w:themeColor="text1"/>
+          <w:sz w:val="28"/>
+          <w:szCs w:val="28"/>
+        </w:rPr>
+        <w:t xml:space="preserve">each </w:t>
+      </w:r>
+      <w:r>
+        <w:rPr>
+          <w:color w:val="000000" w:themeColor="text1"/>
+          <w:sz w:val="28"/>
+          <w:szCs w:val="28"/>
+        </w:rPr>
+        <w:t>dedicated to serve a specific subset of customers (configurable)</w:t>
+      </w:r>
+      <w:r>
+        <w:rPr>
+          <w:color w:val="000000" w:themeColor="text1"/>
+          <w:sz w:val="28"/>
+          <w:szCs w:val="28"/>
+        </w:rPr>
+        <w:t xml:space="preserve">. </w:t>
+      </w:r>
+    </w:p>
+    <w:p>
+      <w:pPr>
+        <w:pStyle w:val="ListParagraph"/>
+        <w:numPr>
+          <w:ilvl w:val="2"/>
+          <w:numId w:val="20"/>
+        </w:numPr>
+        <w:jc w:val="both"/>
+        <w:rPr>
+          <w:color w:val="000000" w:themeColor="text1"/>
+          <w:sz w:val="28"/>
+          <w:szCs w:val="28"/>
+        </w:rPr>
+      </w:pPr>
+      <w:r>
+        <w:rPr>
+          <w:color w:val="000000" w:themeColor="text1"/>
+          <w:sz w:val="28"/>
+          <w:szCs w:val="28"/>
+        </w:rPr>
+        <w:lastRenderedPageBreak/>
+        <w:t>Dynamically</w:t>
+      </w:r>
+      <w:r>
+        <w:rPr>
+          <w:color w:val="000000" w:themeColor="text1"/>
+          <w:sz w:val="28"/>
+          <w:szCs w:val="28"/>
+        </w:rPr>
+        <w:t xml:space="preserve"> calculate how much processing is needed and start components based on load. Use a load balancer to manage distribution of cust</w:t>
+      </w:r>
+      <w:r>
+        <w:rPr>
+          <w:color w:val="000000" w:themeColor="text1"/>
+          <w:sz w:val="28"/>
+          <w:szCs w:val="28"/>
+        </w:rPr>
+        <w:t>omers among different workers.</w:t>
+      </w:r>
+    </w:p>
+    <w:p>
+      <w:pPr>
+        <w:pStyle w:val="ListParagraph"/>
+        <w:numPr>
+          <w:ilvl w:val="1"/>
+          <w:numId w:val="20"/>
+        </w:numPr>
+        <w:jc w:val="both"/>
+        <w:rPr>
+          <w:color w:val="000000" w:themeColor="text1"/>
+          <w:sz w:val="28"/>
+          <w:szCs w:val="28"/>
+        </w:rPr>
+      </w:pPr>
+      <w:r>
+        <w:rPr>
+          <w:color w:val="000000" w:themeColor="text1"/>
+          <w:sz w:val="28"/>
+          <w:szCs w:val="28"/>
+        </w:rPr>
+        <w:t>Disadvantage – each component could fail for different reasons and we need to cover for them.</w:t>
+      </w:r>
+    </w:p>
+    <w:p>
+      <w:pPr>
+        <w:jc w:val="both"/>
+        <w:rPr>
+          <w:color w:val="000000" w:themeColor="text1"/>
+          <w:sz w:val="28"/>
+          <w:szCs w:val="28"/>
+        </w:rPr>
+      </w:pPr>
+    </w:p>
+    <w:p>
+      <w:pPr>
+        <w:jc w:val="both"/>
+        <w:rPr>
+          <w:color w:val="000000" w:themeColor="text1"/>
+          <w:sz w:val="28"/>
+          <w:szCs w:val="28"/>
+        </w:rPr>
+      </w:pPr>
+      <w:r>
+        <w:rPr>
+          <w:color w:val="000000" w:themeColor="text1"/>
+          <w:sz w:val="28"/>
+          <w:szCs w:val="28"/>
+        </w:rPr>
+        <w:t>The following Objects have been used:</w:t>
+      </w:r>
+    </w:p>
+    <w:p>
+      <w:pPr>
+        <w:jc w:val="both"/>
+        <w:rPr>
+          <w:color w:val="000000" w:themeColor="text1"/>
+          <w:sz w:val="28"/>
+          <w:szCs w:val="28"/>
+        </w:rPr>
+      </w:pPr>
+    </w:p>
+    <w:p>
+      <w:pPr>
+        <w:pStyle w:val="ListParagraph"/>
+        <w:numPr>
+          <w:ilvl w:val="0"/>
+          <w:numId w:val="18"/>
+        </w:numPr>
+        <w:jc w:val="both"/>
+        <w:rPr>
+          <w:color w:val="000000" w:themeColor="text1"/>
+          <w:sz w:val="28"/>
+          <w:szCs w:val="28"/>
+        </w:rPr>
+      </w:pPr>
+      <w:r>
+        <w:rPr>
+          <w:color w:val="000000" w:themeColor="text1"/>
+          <w:sz w:val="28"/>
+          <w:szCs w:val="28"/>
+        </w:rPr>
+        <w:t>Plan – represents the streaming plan Netflix offers</w:t>
+      </w:r>
+    </w:p>
+    <w:p>
+      <w:pPr>
+        <w:pStyle w:val="ListParagraph"/>
+        <w:numPr>
+          <w:ilvl w:val="1"/>
+          <w:numId w:val="18"/>
+        </w:numPr>
+        <w:jc w:val="both"/>
+        <w:rPr>
+          <w:color w:val="000000" w:themeColor="text1"/>
+          <w:sz w:val="28"/>
+          <w:szCs w:val="28"/>
+        </w:rPr>
+      </w:pPr>
+      <w:r>
+        <w:rPr>
+          <w:color w:val="000000" w:themeColor="text1"/>
+          <w:sz w:val="28"/>
+          <w:szCs w:val="28"/>
+        </w:rPr>
+        <w:t>planCode</w:t>
+      </w:r>
+      <w:r>
+        <w:rPr>
+          <w:color w:val="000000" w:themeColor="text1"/>
+          <w:sz w:val="28"/>
+          <w:szCs w:val="28"/>
+        </w:rPr>
+        <w:t xml:space="preserve"> (key)</w:t>
+      </w:r>
+    </w:p>
+    <w:p>
+      <w:pPr>
+        <w:pStyle w:val="ListParagraph"/>
+        <w:numPr>
+          <w:ilvl w:val="1"/>
+          <w:numId w:val="18"/>
+        </w:numPr>
+        <w:jc w:val="both"/>
+        <w:rPr>
+          <w:color w:val="000000" w:themeColor="text1"/>
+          <w:sz w:val="28"/>
+          <w:szCs w:val="28"/>
+        </w:rPr>
+      </w:pPr>
+      <w:r>
+        <w:rPr>
+          <w:color w:val="000000" w:themeColor="text1"/>
+          <w:sz w:val="28"/>
+          <w:szCs w:val="28"/>
+        </w:rPr>
+        <w:t>planName</w:t>
+      </w:r>
+    </w:p>
+    <w:p>
+      <w:pPr>
+        <w:pStyle w:val="ListParagraph"/>
+        <w:numPr>
+          <w:ilvl w:val="0"/>
+          <w:numId w:val="18"/>
+        </w:numPr>
+        <w:jc w:val="both"/>
+        <w:rPr>
+          <w:color w:val="000000" w:themeColor="text1"/>
+          <w:sz w:val="28"/>
+          <w:szCs w:val="28"/>
+        </w:rPr>
+      </w:pPr>
+      <w:r>
+        <w:rPr>
+          <w:color w:val="000000" w:themeColor="text1"/>
+          <w:sz w:val="28"/>
+          <w:szCs w:val="28"/>
+        </w:rPr>
+        <w:t xml:space="preserve">Country – represents </w:t>
+      </w:r>
+      <w:r>
+        <w:rPr>
+          <w:color w:val="000000" w:themeColor="text1"/>
+          <w:sz w:val="28"/>
+          <w:szCs w:val="28"/>
+        </w:rPr>
+        <w:t>the</w:t>
+      </w:r>
+      <w:r>
+        <w:rPr>
+          <w:color w:val="000000" w:themeColor="text1"/>
+          <w:sz w:val="28"/>
+          <w:szCs w:val="28"/>
+        </w:rPr>
+        <w:t xml:space="preserve"> countries supported</w:t>
+      </w:r>
+      <w:r>
+        <w:rPr>
+          <w:color w:val="000000" w:themeColor="text1"/>
+          <w:sz w:val="28"/>
+          <w:szCs w:val="28"/>
+        </w:rPr>
+        <w:t xml:space="preserve"> (not implemented. instead just used country code to represent the country)</w:t>
+      </w:r>
+    </w:p>
+    <w:p>
+      <w:pPr>
+        <w:pStyle w:val="ListParagraph"/>
+        <w:numPr>
+          <w:ilvl w:val="0"/>
+          <w:numId w:val="18"/>
+        </w:numPr>
+        <w:jc w:val="both"/>
+        <w:rPr>
+          <w:color w:val="000000" w:themeColor="text1"/>
+          <w:sz w:val="28"/>
+          <w:szCs w:val="28"/>
+        </w:rPr>
+      </w:pPr>
+      <w:r>
+        <w:rPr>
+          <w:color w:val="000000" w:themeColor="text1"/>
+          <w:sz w:val="28"/>
+          <w:szCs w:val="28"/>
+        </w:rPr>
+        <w:t xml:space="preserve">PriceInfo – pricing </w:t>
+      </w:r>
+      <w:r>
+        <w:rPr>
+          <w:color w:val="000000" w:themeColor="text1"/>
+          <w:sz w:val="28"/>
+          <w:szCs w:val="28"/>
+        </w:rPr>
+        <w:t>details for a given plan in a given country (example – pricing details for plan 1S in USA is represented by this object)</w:t>
+      </w:r>
+    </w:p>
+    <w:p>
+      <w:pPr>
+        <w:pStyle w:val="ListParagraph"/>
+        <w:numPr>
+          <w:ilvl w:val="1"/>
+          <w:numId w:val="18"/>
+        </w:numPr>
+        <w:jc w:val="both"/>
+        <w:rPr>
+          <w:color w:val="000000" w:themeColor="text1"/>
+          <w:sz w:val="28"/>
+          <w:szCs w:val="28"/>
+        </w:rPr>
+      </w:pPr>
+      <w:r>
+        <w:rPr>
+          <w:color w:val="000000" w:themeColor="text1"/>
+          <w:sz w:val="28"/>
+          <w:szCs w:val="28"/>
+        </w:rPr>
+        <w:t>planCode</w:t>
+      </w:r>
+      <w:r>
+        <w:rPr>
+          <w:color w:val="000000" w:themeColor="text1"/>
+          <w:sz w:val="28"/>
+          <w:szCs w:val="28"/>
+        </w:rPr>
+        <w:t xml:space="preserve"> (key)</w:t>
+      </w:r>
+    </w:p>
+    <w:p>
+      <w:pPr>
+        <w:pStyle w:val="ListParagraph"/>
+        <w:numPr>
+          <w:ilvl w:val="1"/>
+          <w:numId w:val="18"/>
+        </w:numPr>
+        <w:jc w:val="both"/>
+        <w:rPr>
+          <w:color w:val="000000" w:themeColor="text1"/>
+          <w:sz w:val="28"/>
+          <w:szCs w:val="28"/>
+        </w:rPr>
+      </w:pPr>
+      <w:r>
+        <w:rPr>
+          <w:color w:val="000000" w:themeColor="text1"/>
+          <w:sz w:val="28"/>
+          <w:szCs w:val="28"/>
+        </w:rPr>
+        <w:t>countryCode</w:t>
+      </w:r>
+      <w:r>
+        <w:rPr>
+          <w:color w:val="000000" w:themeColor="text1"/>
+          <w:sz w:val="28"/>
+          <w:szCs w:val="28"/>
+        </w:rPr>
+        <w:t xml:space="preserve"> (key)</w:t>
+      </w:r>
+    </w:p>
+    <w:p>
+      <w:pPr>
+        <w:pStyle w:val="ListParagraph"/>
+        <w:numPr>
+          <w:ilvl w:val="1"/>
+          <w:numId w:val="18"/>
+        </w:numPr>
+        <w:jc w:val="both"/>
+        <w:rPr>
+          <w:color w:val="000000" w:themeColor="text1"/>
+          <w:sz w:val="28"/>
+          <w:szCs w:val="28"/>
+        </w:rPr>
+      </w:pPr>
+      <w:r>
+        <w:rPr>
+          <w:color w:val="000000" w:themeColor="text1"/>
+          <w:sz w:val="28"/>
+          <w:szCs w:val="28"/>
+        </w:rPr>
+        <w:t>price</w:t>
+      </w:r>
+    </w:p>
+    <w:p>
+      <w:pPr>
+        <w:pStyle w:val="ListParagraph"/>
+        <w:numPr>
+          <w:ilvl w:val="1"/>
+          <w:numId w:val="18"/>
+        </w:numPr>
+        <w:jc w:val="both"/>
+        <w:rPr>
+          <w:color w:val="000000" w:themeColor="text1"/>
+          <w:sz w:val="28"/>
+          <w:szCs w:val="28"/>
+        </w:rPr>
+      </w:pPr>
+      <w:r>
+        <w:rPr>
+          <w:color w:val="000000" w:themeColor="text1"/>
+          <w:sz w:val="28"/>
+          <w:szCs w:val="28"/>
+        </w:rPr>
+        <w:t xml:space="preserve">status – </w:t>
+      </w:r>
+      <w:r>
+        <w:rPr>
+          <w:color w:val="000000" w:themeColor="text1"/>
+          <w:sz w:val="28"/>
+          <w:szCs w:val="28"/>
+        </w:rPr>
+        <w:t>(ACTIVE, OBSOLETE)</w:t>
+      </w:r>
+    </w:p>
+    <w:p>
+      <w:pPr>
+        <w:pStyle w:val="ListParagraph"/>
+        <w:numPr>
+          <w:ilvl w:val="1"/>
+          <w:numId w:val="18"/>
+        </w:numPr>
+        <w:jc w:val="both"/>
+        <w:rPr>
+          <w:color w:val="000000" w:themeColor="text1"/>
+          <w:sz w:val="28"/>
+          <w:szCs w:val="28"/>
+        </w:rPr>
+      </w:pPr>
+      <w:r>
+        <w:rPr>
+          <w:color w:val="000000" w:themeColor="text1"/>
+          <w:sz w:val="28"/>
+          <w:szCs w:val="28"/>
+        </w:rPr>
+        <w:t xml:space="preserve">rolloutStatus – </w:t>
+      </w:r>
+      <w:r>
+        <w:rPr>
+          <w:color w:val="000000" w:themeColor="text1"/>
+          <w:sz w:val="28"/>
+          <w:szCs w:val="28"/>
+        </w:rPr>
+        <w:t>(PENDING if priceUpdate is being processed. COMPLETE if all customers on this plan/country have been processed)</w:t>
+      </w:r>
+    </w:p>
+    <w:p>
+      <w:pPr>
+        <w:pStyle w:val="ListParagraph"/>
+        <w:numPr>
+          <w:ilvl w:val="0"/>
+          <w:numId w:val="18"/>
+        </w:numPr>
+        <w:jc w:val="both"/>
+        <w:rPr>
+          <w:color w:val="000000" w:themeColor="text1"/>
+          <w:sz w:val="28"/>
+          <w:szCs w:val="28"/>
+        </w:rPr>
+      </w:pPr>
+      <w:r>
+        <w:rPr>
+          <w:color w:val="000000" w:themeColor="text1"/>
+          <w:sz w:val="28"/>
+          <w:szCs w:val="28"/>
+        </w:rPr>
+        <w:t>Customer – Represents the customer info.</w:t>
+      </w:r>
+    </w:p>
+    <w:p>
+      <w:pPr>
+        <w:pStyle w:val="ListParagraph"/>
+        <w:numPr>
+          <w:ilvl w:val="1"/>
+          <w:numId w:val="18"/>
+        </w:numPr>
+        <w:jc w:val="both"/>
+        <w:rPr>
+          <w:color w:val="000000" w:themeColor="text1"/>
+          <w:sz w:val="28"/>
+          <w:szCs w:val="28"/>
+        </w:rPr>
+      </w:pPr>
+      <w:r>
+        <w:rPr>
+          <w:color w:val="000000" w:themeColor="text1"/>
+          <w:sz w:val="28"/>
+          <w:szCs w:val="28"/>
+        </w:rPr>
+        <w:t>countryCode</w:t>
+      </w:r>
+    </w:p>
+    <w:p>
+      <w:pPr>
+        <w:pStyle w:val="ListParagraph"/>
+        <w:numPr>
+          <w:ilvl w:val="1"/>
+          <w:numId w:val="18"/>
+        </w:numPr>
+        <w:jc w:val="both"/>
+        <w:rPr>
+          <w:color w:val="000000" w:themeColor="text1"/>
+          <w:sz w:val="28"/>
+          <w:szCs w:val="28"/>
+        </w:rPr>
+      </w:pPr>
+      <w:r>
+        <w:rPr>
+          <w:color w:val="000000" w:themeColor="text1"/>
+          <w:sz w:val="28"/>
+          <w:szCs w:val="28"/>
+        </w:rPr>
+        <w:t>customerName</w:t>
+      </w:r>
+    </w:p>
+    <w:p>
+      <w:pPr>
+        <w:pStyle w:val="ListParagraph"/>
+        <w:numPr>
+          <w:ilvl w:val="1"/>
+          <w:numId w:val="18"/>
+        </w:numPr>
+        <w:jc w:val="both"/>
+        <w:rPr>
+          <w:color w:val="000000" w:themeColor="text1"/>
+          <w:sz w:val="28"/>
+          <w:szCs w:val="28"/>
+        </w:rPr>
+      </w:pPr>
+      <w:r>
+        <w:rPr>
+          <w:color w:val="000000" w:themeColor="text1"/>
+          <w:sz w:val="28"/>
+          <w:szCs w:val="28"/>
+        </w:rPr>
+        <w:t>email (key)</w:t>
+      </w:r>
+    </w:p>
+    <w:p>
+      <w:pPr>
+        <w:pStyle w:val="ListParagraph"/>
+        <w:numPr>
+          <w:ilvl w:val="1"/>
+          <w:numId w:val="18"/>
+        </w:numPr>
+        <w:jc w:val="both"/>
+        <w:rPr>
+          <w:color w:val="000000" w:themeColor="text1"/>
+          <w:sz w:val="28"/>
+          <w:szCs w:val="28"/>
+        </w:rPr>
+      </w:pPr>
+      <w:r>
+        <w:rPr>
+          <w:color w:val="000000" w:themeColor="text1"/>
+          <w:sz w:val="28"/>
+          <w:szCs w:val="28"/>
+        </w:rPr>
+        <w:t>nextBilldate</w:t>
+      </w:r>
+    </w:p>
+    <w:p>
+      <w:pPr>
+        <w:pStyle w:val="ListParagraph"/>
+        <w:numPr>
+          <w:ilvl w:val="1"/>
+          <w:numId w:val="18"/>
+        </w:numPr>
+        <w:jc w:val="both"/>
+        <w:rPr>
+          <w:color w:val="000000" w:themeColor="text1"/>
+          <w:sz w:val="28"/>
+          <w:szCs w:val="28"/>
+        </w:rPr>
+      </w:pPr>
+      <w:r>
+        <w:rPr>
+          <w:color w:val="000000" w:themeColor="text1"/>
+          <w:sz w:val="28"/>
+          <w:szCs w:val="28"/>
+        </w:rPr>
+        <w:t>onboardDate (not used for impl)</w:t>
+      </w:r>
+    </w:p>
+    <w:p>
+      <w:pPr>
+        <w:pStyle w:val="ListParagraph"/>
+        <w:numPr>
+          <w:ilvl w:val="1"/>
+          <w:numId w:val="18"/>
+        </w:numPr>
+        <w:jc w:val="both"/>
+        <w:rPr>
+          <w:color w:val="000000" w:themeColor="text1"/>
+          <w:sz w:val="28"/>
+          <w:szCs w:val="28"/>
+        </w:rPr>
+      </w:pPr>
+      <w:r>
+        <w:rPr>
+          <w:color w:val="000000" w:themeColor="text1"/>
+          <w:sz w:val="28"/>
+          <w:szCs w:val="28"/>
+        </w:rPr>
+        <w:t>planCode</w:t>
+      </w:r>
+    </w:p>
+    <w:p>
+      <w:pPr>
+        <w:pStyle w:val="ListParagraph"/>
+        <w:numPr>
+          <w:ilvl w:val="1"/>
+          <w:numId w:val="18"/>
+        </w:numPr>
+        <w:jc w:val="both"/>
+        <w:rPr>
+          <w:color w:val="000000" w:themeColor="text1"/>
+          <w:sz w:val="28"/>
+          <w:szCs w:val="28"/>
+        </w:rPr>
+      </w:pPr>
+      <w:r>
+        <w:rPr>
+          <w:color w:val="000000" w:themeColor="text1"/>
+          <w:sz w:val="28"/>
+          <w:szCs w:val="28"/>
+        </w:rPr>
+        <w:t>priceId</w:t>
+      </w:r>
+    </w:p>
+    <w:p>
+      <w:pPr>
+        <w:pStyle w:val="ListParagraph"/>
+        <w:numPr>
+          <w:ilvl w:val="1"/>
+          <w:numId w:val="18"/>
+        </w:numPr>
+        <w:jc w:val="both"/>
+        <w:rPr>
+          <w:color w:val="000000" w:themeColor="text1"/>
+          <w:sz w:val="28"/>
+          <w:szCs w:val="28"/>
+        </w:rPr>
+      </w:pPr>
+      <w:r>
+        <w:rPr>
+          <w:color w:val="000000" w:themeColor="text1"/>
+          <w:sz w:val="28"/>
+          <w:szCs w:val="28"/>
+        </w:rPr>
+        <w:t>status – ACTIVE (only currently ACTIVE customers will be impacted)</w:t>
+      </w:r>
+    </w:p>
+    <w:p>
+      <w:pPr>
+        <w:ind w:left="360"/>
+        <w:jc w:val="both"/>
+        <w:rPr>
+          <w:color w:val="000000" w:themeColor="text1"/>
+          <w:sz w:val="28"/>
+          <w:szCs w:val="28"/>
+        </w:rPr>
+      </w:pPr>
+    </w:p>
+    <w:p>
+      <w:pPr>
+        <w:ind w:left="360"/>
+        <w:jc w:val="both"/>
+        <w:rPr>
+          <w:color w:val="000000" w:themeColor="text1"/>
+          <w:sz w:val="28"/>
+          <w:szCs w:val="28"/>
+        </w:rPr>
+      </w:pPr>
+      <w:r>
+        <w:rPr>
+          <w:color w:val="000000" w:themeColor="text1"/>
+          <w:sz w:val="28"/>
+          <w:szCs w:val="28"/>
+        </w:rPr>
+        <w:t>The above objects will have REST APIs to add/modify or delete information. However, only those needed for the flow have been implemented.</w:t>
+      </w:r>
+    </w:p>
+    <w:p>
+      <w:pPr>
+        <w:ind w:left="360"/>
+        <w:jc w:val="both"/>
+        <w:rPr>
+          <w:color w:val="000000" w:themeColor="text1"/>
+          <w:sz w:val="28"/>
+          <w:szCs w:val="28"/>
+        </w:rPr>
+      </w:pPr>
+    </w:p>
+    <w:p>
+      <w:pPr>
+        <w:ind w:left="360"/>
+        <w:jc w:val="both"/>
+        <w:rPr>
+          <w:color w:val="000000" w:themeColor="text1"/>
+          <w:sz w:val="28"/>
+          <w:szCs w:val="28"/>
+        </w:rPr>
+      </w:pPr>
+      <w:r>
+        <w:rPr>
+          <w:color w:val="000000" w:themeColor="text1"/>
+          <w:sz w:val="28"/>
+          <w:szCs w:val="28"/>
+        </w:rPr>
+        <w:t>Other classes:</w:t>
+      </w:r>
+    </w:p>
+    <w:p>
+      <w:pPr>
+        <w:ind w:left="360"/>
+        <w:jc w:val="both"/>
+        <w:rPr>
+          <w:color w:val="000000" w:themeColor="text1"/>
+          <w:sz w:val="28"/>
+          <w:szCs w:val="28"/>
+        </w:rPr>
+      </w:pPr>
+      <w:r>
+        <w:rPr>
+          <w:color w:val="000000" w:themeColor="text1"/>
+          <w:sz w:val="28"/>
+          <w:szCs w:val="28"/>
+        </w:rPr>
+        <w:t>CustomerRepository – Persistence for Customer</w:t>
+      </w:r>
+    </w:p>
+    <w:p>
+      <w:pPr>
+        <w:ind w:left="360"/>
+        <w:jc w:val="both"/>
+        <w:rPr>
+          <w:color w:val="000000" w:themeColor="text1"/>
+          <w:sz w:val="28"/>
+          <w:szCs w:val="28"/>
+        </w:rPr>
+      </w:pPr>
+      <w:r>
+        <w:rPr>
+          <w:color w:val="000000" w:themeColor="text1"/>
+          <w:sz w:val="28"/>
+          <w:szCs w:val="28"/>
+        </w:rPr>
+        <w:t>PriceInfoRepository – Persistence for PriceInfo</w:t>
+      </w:r>
+    </w:p>
+    <w:p>
+      <w:pPr>
+        <w:ind w:left="360"/>
+        <w:jc w:val="both"/>
+        <w:rPr>
+          <w:color w:val="000000" w:themeColor="text1"/>
+          <w:sz w:val="28"/>
+          <w:szCs w:val="28"/>
+        </w:rPr>
+      </w:pPr>
+    </w:p>
+    <w:p>
+      <w:pPr>
+        <w:ind w:left="360"/>
+        <w:jc w:val="both"/>
+        <w:rPr>
+          <w:color w:val="000000" w:themeColor="text1"/>
+          <w:sz w:val="28"/>
+          <w:szCs w:val="28"/>
+        </w:rPr>
+      </w:pPr>
+      <w:r>
+        <w:rPr>
+          <w:color w:val="000000" w:themeColor="text1"/>
+          <w:sz w:val="28"/>
+          <w:szCs w:val="28"/>
+        </w:rPr>
+        <w:t>CustomerListChunkMsg – contains a list of customer ids and their new price. This message is inserted into “priceupdate” topic. Many listeners may be listening. They pick this chunk and process price update for their list of customers.</w:t>
+      </w:r>
+    </w:p>
+    <w:p>
+      <w:pPr>
+        <w:ind w:left="360"/>
+        <w:jc w:val="both"/>
+        <w:rPr>
+          <w:color w:val="000000" w:themeColor="text1"/>
+          <w:sz w:val="28"/>
+          <w:szCs w:val="28"/>
+        </w:rPr>
+      </w:pPr>
+      <w:r>
+        <w:rPr>
+          <w:color w:val="000000" w:themeColor="text1"/>
+          <w:sz w:val="28"/>
+          <w:szCs w:val="28"/>
+        </w:rPr>
+        <w:t>PriceChangeNotificationMsg – contains new price and customer contact info. This message is inserted into “priceupdatenotify” topic</w:t>
+      </w:r>
+      <w:r>
+        <w:rPr>
+          <w:color w:val="000000" w:themeColor="text1"/>
+          <w:sz w:val="28"/>
+          <w:szCs w:val="28"/>
+        </w:rPr>
+        <w:t xml:space="preserve"> by price update processor component</w:t>
+      </w:r>
+      <w:r>
+        <w:rPr>
+          <w:color w:val="000000" w:themeColor="text1"/>
+          <w:sz w:val="28"/>
+          <w:szCs w:val="28"/>
+        </w:rPr>
+        <w:t xml:space="preserve">. Notification listeners </w:t>
+      </w:r>
+      <w:r>
+        <w:rPr>
+          <w:color w:val="000000" w:themeColor="text1"/>
+          <w:sz w:val="28"/>
+          <w:szCs w:val="28"/>
+        </w:rPr>
+        <w:t>may pick it up and send out notifications based on business logic/customer preferences</w:t>
+      </w:r>
+    </w:p>
+    <w:p>
+      <w:pPr>
+        <w:ind w:left="360"/>
+        <w:jc w:val="both"/>
+        <w:rPr>
+          <w:color w:val="000000" w:themeColor="text1"/>
+          <w:sz w:val="28"/>
+          <w:szCs w:val="28"/>
+        </w:rPr>
+      </w:pPr>
+      <w:r>
+        <w:rPr>
+          <w:color w:val="000000" w:themeColor="text1"/>
+          <w:sz w:val="28"/>
+          <w:szCs w:val="28"/>
+        </w:rPr>
+        <w:t>PriceChangeAckMsg – contains acknowledgement from customer. Notification processors put this message. Ack-Processing component will listen to this message and update the customer table with the new effective price (which will apply from nextBilldate)</w:t>
+      </w:r>
+    </w:p>
+    <w:p>
+      <w:pPr>
+        <w:ind w:left="360"/>
+        <w:jc w:val="both"/>
+        <w:rPr>
+          <w:color w:val="000000" w:themeColor="text1"/>
+          <w:sz w:val="28"/>
+          <w:szCs w:val="28"/>
+        </w:rPr>
+      </w:pPr>
+    </w:p>
+    <w:p>
+      <w:pPr>
+        <w:ind w:left="360"/>
+        <w:jc w:val="both"/>
+        <w:rPr>
+          <w:color w:val="000000" w:themeColor="text1"/>
+          <w:sz w:val="28"/>
+          <w:szCs w:val="28"/>
+        </w:rPr>
+      </w:pPr>
+    </w:p>
+    <w:p>
+      <w:pPr>
+        <w:ind w:left="360"/>
+        <w:jc w:val="both"/>
+        <w:rPr>
+          <w:color w:val="000000" w:themeColor="text1"/>
+          <w:sz w:val="28"/>
+          <w:szCs w:val="28"/>
+        </w:rPr>
+      </w:pPr>
+      <w:r>
+        <w:rPr>
+          <w:color w:val="000000" w:themeColor="text1"/>
+          <w:sz w:val="28"/>
+          <w:szCs w:val="28"/>
+        </w:rPr>
+        <w:t>PriceInfoController</w:t>
+      </w:r>
+    </w:p>
+    <w:p>
+      <w:pPr>
+        <w:pStyle w:val="ListParagraph"/>
+        <w:numPr>
+          <w:ilvl w:val="0"/>
+          <w:numId w:val="21"/>
+        </w:numPr>
+        <w:jc w:val="both"/>
+        <w:rPr>
+          <w:color w:val="000000" w:themeColor="text1"/>
+          <w:sz w:val="28"/>
+          <w:szCs w:val="28"/>
+        </w:rPr>
+      </w:pPr>
+      <w:r>
+        <w:rPr>
+          <w:color w:val="000000" w:themeColor="text1"/>
+          <w:sz w:val="28"/>
+          <w:szCs w:val="28"/>
+        </w:rPr>
+        <w:t>REST end point fo</w:t>
+      </w:r>
+      <w:r>
+        <w:rPr>
+          <w:color w:val="000000" w:themeColor="text1"/>
+          <w:sz w:val="28"/>
+          <w:szCs w:val="28"/>
+        </w:rPr>
+        <w:t>r making price update</w:t>
+      </w:r>
+    </w:p>
+    <w:p>
+      <w:pPr>
+        <w:pStyle w:val="ListParagraph"/>
+        <w:numPr>
+          <w:ilvl w:val="0"/>
+          <w:numId w:val="21"/>
+        </w:numPr>
+        <w:jc w:val="both"/>
+        <w:rPr>
+          <w:color w:val="000000" w:themeColor="text1"/>
+          <w:sz w:val="28"/>
+          <w:szCs w:val="28"/>
+        </w:rPr>
+      </w:pPr>
+      <w:r>
+        <w:rPr>
+          <w:color w:val="000000" w:themeColor="text1"/>
+          <w:sz w:val="28"/>
+          <w:szCs w:val="28"/>
+        </w:rPr>
+        <w:t>Also contains another end point to call PriceUpdateChecker</w:t>
+      </w:r>
+    </w:p>
+    <w:p>
+      <w:pPr>
+        <w:ind w:left="360"/>
+        <w:jc w:val="both"/>
+        <w:rPr>
+          <w:color w:val="000000" w:themeColor="text1"/>
+          <w:sz w:val="28"/>
+          <w:szCs w:val="28"/>
+        </w:rPr>
+      </w:pPr>
+    </w:p>
+    <w:p>
+      <w:pPr>
+        <w:ind w:left="360"/>
+        <w:jc w:val="both"/>
+        <w:rPr>
+          <w:color w:val="000000" w:themeColor="text1"/>
+          <w:sz w:val="28"/>
+          <w:szCs w:val="28"/>
+        </w:rPr>
+      </w:pPr>
+      <w:r>
+        <w:rPr>
+          <w:color w:val="000000" w:themeColor="text1"/>
+          <w:sz w:val="28"/>
+          <w:szCs w:val="28"/>
+        </w:rPr>
+        <w:t>PriceUpdateChecker</w:t>
+      </w:r>
+    </w:p>
+    <w:p>
+      <w:pPr>
+        <w:pStyle w:val="ListParagraph"/>
+        <w:numPr>
+          <w:ilvl w:val="0"/>
+          <w:numId w:val="22"/>
+        </w:numPr>
+        <w:jc w:val="both"/>
+        <w:rPr>
+          <w:color w:val="000000" w:themeColor="text1"/>
+          <w:sz w:val="28"/>
+          <w:szCs w:val="28"/>
+        </w:rPr>
+      </w:pPr>
+      <w:r>
+        <w:rPr>
+          <w:color w:val="000000" w:themeColor="text1"/>
+          <w:sz w:val="28"/>
+          <w:szCs w:val="28"/>
+        </w:rPr>
+        <w:t xml:space="preserve">Checks if a price update is available (runs everyday) and processes updates available. </w:t>
+      </w:r>
+    </w:p>
+    <w:p>
+      <w:pPr>
+        <w:pStyle w:val="ListParagraph"/>
+        <w:numPr>
+          <w:ilvl w:val="0"/>
+          <w:numId w:val="22"/>
+        </w:numPr>
+        <w:jc w:val="both"/>
+        <w:rPr>
+          <w:color w:val="000000" w:themeColor="text1"/>
+          <w:sz w:val="28"/>
+          <w:szCs w:val="28"/>
+        </w:rPr>
+      </w:pPr>
+      <w:r>
+        <w:rPr>
+          <w:color w:val="000000" w:themeColor="text1"/>
+          <w:sz w:val="28"/>
+          <w:szCs w:val="28"/>
+        </w:rPr>
+        <w:t>Retrieves IDs of customers impacted, breaks them into chunks (size of chunks is configurable based on latency of PriceUpdateChunkProcessor)</w:t>
+      </w:r>
+    </w:p>
+    <w:p>
+      <w:pPr>
+        <w:ind w:left="360"/>
+        <w:jc w:val="both"/>
+        <w:rPr>
+          <w:color w:val="000000" w:themeColor="text1"/>
+          <w:sz w:val="28"/>
+          <w:szCs w:val="28"/>
+        </w:rPr>
+      </w:pPr>
+    </w:p>
+    <w:p>
+      <w:pPr>
+        <w:ind w:left="360"/>
+        <w:jc w:val="both"/>
+        <w:rPr>
+          <w:color w:val="000000" w:themeColor="text1"/>
+          <w:sz w:val="28"/>
+          <w:szCs w:val="28"/>
+        </w:rPr>
+      </w:pPr>
+      <w:r>
+        <w:rPr>
+          <w:color w:val="000000" w:themeColor="text1"/>
+          <w:sz w:val="28"/>
+          <w:szCs w:val="28"/>
+        </w:rPr>
+        <w:t>PriceUpdateChunkProcessor</w:t>
+      </w:r>
+    </w:p>
+    <w:p>
+      <w:pPr>
+        <w:pStyle w:val="ListParagraph"/>
+        <w:numPr>
+          <w:ilvl w:val="0"/>
+          <w:numId w:val="23"/>
+        </w:numPr>
+        <w:jc w:val="both"/>
+        <w:rPr>
+          <w:color w:val="000000" w:themeColor="text1"/>
+          <w:sz w:val="28"/>
+          <w:szCs w:val="28"/>
+        </w:rPr>
+      </w:pPr>
+      <w:r>
+        <w:rPr>
+          <w:color w:val="000000" w:themeColor="text1"/>
+          <w:sz w:val="28"/>
+          <w:szCs w:val="28"/>
+        </w:rPr>
+        <w:t>Takes each chunk and processes all cust</w:t>
+      </w:r>
+      <w:r>
+        <w:rPr>
+          <w:color w:val="000000" w:themeColor="text1"/>
+          <w:sz w:val="28"/>
+          <w:szCs w:val="28"/>
+        </w:rPr>
+        <w:t>omers within the chunk.</w:t>
+      </w:r>
+    </w:p>
+    <w:p>
+      <w:pPr>
+        <w:pStyle w:val="ListParagraph"/>
+        <w:numPr>
+          <w:ilvl w:val="0"/>
+          <w:numId w:val="23"/>
+        </w:numPr>
+        <w:jc w:val="both"/>
+        <w:rPr>
+          <w:color w:val="000000" w:themeColor="text1"/>
+          <w:sz w:val="28"/>
+          <w:szCs w:val="28"/>
+        </w:rPr>
+      </w:pPr>
+      <w:r>
+        <w:rPr>
+          <w:color w:val="000000" w:themeColor="text1"/>
+          <w:sz w:val="28"/>
+          <w:szCs w:val="28"/>
+        </w:rPr>
+        <w:t>Puts messages into queue for notifying customers</w:t>
+      </w:r>
+    </w:p>
+    <w:p>
+      <w:pPr>
+        <w:jc w:val="both"/>
+        <w:rPr>
+          <w:color w:val="000000" w:themeColor="text1"/>
+          <w:sz w:val="28"/>
+          <w:szCs w:val="28"/>
+        </w:rPr>
+      </w:pPr>
+    </w:p>
+    <w:p>
+      <w:pPr>
+        <w:ind w:left="360"/>
+        <w:jc w:val="both"/>
+        <w:rPr>
+          <w:color w:val="000000" w:themeColor="text1"/>
+          <w:sz w:val="28"/>
+          <w:szCs w:val="28"/>
+        </w:rPr>
+      </w:pPr>
+      <w:r>
+        <w:rPr>
+          <w:color w:val="000000" w:themeColor="text1"/>
+          <w:sz w:val="28"/>
+          <w:szCs w:val="28"/>
+        </w:rPr>
+        <w:t>PriceChangeNotificationReceiver</w:t>
+      </w:r>
+    </w:p>
+    <w:p>
+      <w:pPr>
+        <w:pStyle w:val="ListParagraph"/>
+        <w:numPr>
+          <w:ilvl w:val="0"/>
+          <w:numId w:val="25"/>
+        </w:numPr>
+        <w:jc w:val="both"/>
+        <w:rPr>
+          <w:color w:val="000000" w:themeColor="text1"/>
+          <w:sz w:val="28"/>
+          <w:szCs w:val="28"/>
+        </w:rPr>
+      </w:pPr>
+      <w:r>
+        <w:rPr>
+          <w:color w:val="000000" w:themeColor="text1"/>
+          <w:sz w:val="28"/>
+          <w:szCs w:val="28"/>
+        </w:rPr>
+        <w:t>Notify customer</w:t>
+      </w:r>
+    </w:p>
+    <w:p>
+      <w:pPr>
+        <w:pStyle w:val="ListParagraph"/>
+        <w:numPr>
+          <w:ilvl w:val="0"/>
+          <w:numId w:val="25"/>
+        </w:numPr>
+        <w:jc w:val="both"/>
+        <w:rPr>
+          <w:color w:val="000000" w:themeColor="text1"/>
+          <w:sz w:val="28"/>
+          <w:szCs w:val="28"/>
+        </w:rPr>
+      </w:pPr>
+      <w:r>
+        <w:rPr>
+          <w:color w:val="000000" w:themeColor="text1"/>
+          <w:sz w:val="28"/>
+          <w:szCs w:val="28"/>
+        </w:rPr>
+        <w:t>Send acknowledgment message to queue</w:t>
+      </w:r>
+    </w:p>
+    <w:p>
+      <w:pPr>
+        <w:jc w:val="both"/>
+        <w:rPr>
+          <w:color w:val="000000" w:themeColor="text1"/>
+          <w:sz w:val="28"/>
+          <w:szCs w:val="28"/>
+        </w:rPr>
+      </w:pPr>
+    </w:p>
+    <w:p>
+      <w:pPr>
+        <w:ind w:left="360"/>
+        <w:jc w:val="both"/>
+        <w:rPr>
+          <w:color w:val="000000" w:themeColor="text1"/>
+          <w:sz w:val="28"/>
+          <w:szCs w:val="28"/>
+        </w:rPr>
+      </w:pPr>
+      <w:r>
+        <w:rPr>
+          <w:color w:val="000000" w:themeColor="text1"/>
+          <w:sz w:val="28"/>
+          <w:szCs w:val="28"/>
+        </w:rPr>
+        <w:t>PriceChangeAckReceiver</w:t>
+      </w:r>
+    </w:p>
+    <w:p>
+      <w:pPr>
+        <w:pStyle w:val="ListParagraph"/>
+        <w:numPr>
+          <w:ilvl w:val="0"/>
+          <w:numId w:val="26"/>
+        </w:numPr>
+        <w:jc w:val="both"/>
+        <w:rPr>
+          <w:color w:val="000000" w:themeColor="text1"/>
+          <w:sz w:val="28"/>
+          <w:szCs w:val="28"/>
+        </w:rPr>
+      </w:pPr>
+      <w:r>
+        <w:rPr>
+          <w:color w:val="000000" w:themeColor="text1"/>
+          <w:sz w:val="28"/>
+          <w:szCs w:val="28"/>
+        </w:rPr>
+        <w:t>Updates the customer to new pricePlan</w:t>
+      </w:r>
+    </w:p>
+    <w:p>
+      <w:pPr>
+        <w:jc w:val="both"/>
+        <w:rPr>
+          <w:color w:val="000000" w:themeColor="text1"/>
+          <w:sz w:val="28"/>
+          <w:szCs w:val="28"/>
+        </w:rPr>
+      </w:pPr>
+    </w:p>
+    <w:p>
+      <w:pPr>
+        <w:ind w:left="360"/>
+        <w:jc w:val="both"/>
+        <w:rPr>
+          <w:color w:val="000000" w:themeColor="text1"/>
+          <w:sz w:val="28"/>
+          <w:szCs w:val="28"/>
+        </w:rPr>
+      </w:pPr>
+    </w:p>
+    <w:p>
+      <w:pPr>
+        <w:jc w:val="both"/>
+        <w:rPr>
+          <w:b/>
+          <w:color w:val="000000" w:themeColor="text1"/>
+          <w:sz w:val="28"/>
+          <w:szCs w:val="28"/>
+        </w:rPr>
+      </w:pPr>
+      <w:r>
+        <w:rPr>
+          <w:b/>
+          <w:color w:val="000000" w:themeColor="text1"/>
+          <w:sz w:val="28"/>
+          <w:szCs w:val="28"/>
+        </w:rPr>
+        <w:t>Note:</w:t>
+      </w:r>
+      <w:r>
+        <w:rPr>
+          <w:b/>
+          <w:color w:val="000000" w:themeColor="text1"/>
+          <w:sz w:val="28"/>
+          <w:szCs w:val="28"/>
+        </w:rPr>
+        <w:t xml:space="preserve"> </w:t>
+      </w:r>
+    </w:p>
+    <w:p>
+      <w:pPr>
+        <w:jc w:val="both"/>
+        <w:rPr>
+          <w:b/>
+          <w:color w:val="000000" w:themeColor="text1"/>
+          <w:sz w:val="28"/>
+          <w:szCs w:val="28"/>
+        </w:rPr>
+      </w:pPr>
+    </w:p>
+    <w:p>
+      <w:pPr>
+        <w:jc w:val="both"/>
+        <w:rPr>
+          <w:color w:val="000000" w:themeColor="text1"/>
+          <w:sz w:val="28"/>
+          <w:szCs w:val="28"/>
+        </w:rPr>
+      </w:pPr>
+      <w:r>
+        <w:rPr>
+          <w:color w:val="000000" w:themeColor="text1"/>
+          <w:sz w:val="28"/>
+          <w:szCs w:val="28"/>
+        </w:rPr>
+        <w:t>For this implementation</w:t>
+      </w:r>
+    </w:p>
+    <w:p>
+      <w:pPr>
+        <w:jc w:val="both"/>
+        <w:rPr>
+          <w:b/>
+          <w:color w:val="000000" w:themeColor="text1"/>
+          <w:sz w:val="28"/>
+          <w:szCs w:val="28"/>
+        </w:rPr>
+      </w:pPr>
+    </w:p>
+    <w:p>
+      <w:pPr>
+        <w:pStyle w:val="ListParagraph"/>
+        <w:numPr>
+          <w:ilvl w:val="0"/>
+          <w:numId w:val="27"/>
+        </w:numPr>
+        <w:jc w:val="both"/>
+        <w:rPr>
+          <w:color w:val="000000" w:themeColor="text1"/>
+          <w:sz w:val="28"/>
+          <w:szCs w:val="28"/>
+        </w:rPr>
+      </w:pPr>
+      <w:r>
+        <w:rPr>
+          <w:color w:val="000000" w:themeColor="text1"/>
+          <w:sz w:val="28"/>
+          <w:szCs w:val="28"/>
+        </w:rPr>
+        <w:t>H2 DB – database (data.sql contains sample data inserts)</w:t>
+      </w:r>
+    </w:p>
+    <w:p>
+      <w:pPr>
+        <w:pStyle w:val="ListParagraph"/>
+        <w:numPr>
+          <w:ilvl w:val="0"/>
+          <w:numId w:val="27"/>
+        </w:numPr>
+        <w:jc w:val="both"/>
+        <w:rPr>
+          <w:color w:val="000000" w:themeColor="text1"/>
+          <w:sz w:val="28"/>
+          <w:szCs w:val="28"/>
+        </w:rPr>
+      </w:pPr>
+      <w:r>
+        <w:rPr>
+          <w:color w:val="000000" w:themeColor="text1"/>
+          <w:sz w:val="28"/>
+          <w:szCs w:val="28"/>
+        </w:rPr>
+        <w:t xml:space="preserve">activeMQ </w:t>
+      </w:r>
+      <w:r>
+        <w:rPr>
+          <w:color w:val="000000" w:themeColor="text1"/>
+          <w:sz w:val="28"/>
+          <w:szCs w:val="28"/>
+        </w:rPr>
+        <w:t>–</w:t>
+      </w:r>
+      <w:r>
+        <w:rPr>
+          <w:color w:val="000000" w:themeColor="text1"/>
+          <w:sz w:val="28"/>
+          <w:szCs w:val="28"/>
+        </w:rPr>
+        <w:t xml:space="preserve"> messaging</w:t>
+      </w:r>
+    </w:p>
+    <w:p>
+      <w:pPr>
+        <w:pStyle w:val="ListParagraph"/>
+        <w:numPr>
+          <w:ilvl w:val="0"/>
+          <w:numId w:val="27"/>
+        </w:numPr>
+        <w:jc w:val="both"/>
+        <w:rPr>
+          <w:color w:val="000000" w:themeColor="text1"/>
+          <w:sz w:val="28"/>
+          <w:szCs w:val="28"/>
+        </w:rPr>
+      </w:pPr>
+      <w:r>
+        <w:rPr>
+          <w:color w:val="000000" w:themeColor="text1"/>
+          <w:sz w:val="28"/>
+          <w:szCs w:val="28"/>
+        </w:rPr>
+        <w:t>Sample data contains:</w:t>
+      </w:r>
+    </w:p>
+    <w:p>
+      <w:pPr>
+        <w:pStyle w:val="ListParagraph"/>
+        <w:numPr>
+          <w:ilvl w:val="1"/>
+          <w:numId w:val="27"/>
+        </w:numPr>
+        <w:jc w:val="both"/>
+        <w:rPr>
+          <w:color w:val="000000" w:themeColor="text1"/>
+          <w:sz w:val="28"/>
+          <w:szCs w:val="28"/>
+        </w:rPr>
+      </w:pPr>
+      <w:r>
+        <w:rPr>
+          <w:color w:val="000000" w:themeColor="text1"/>
+          <w:sz w:val="28"/>
+          <w:szCs w:val="28"/>
+        </w:rPr>
+        <w:t xml:space="preserve"> 1S – 10 customers</w:t>
+      </w:r>
+    </w:p>
+    <w:p>
+      <w:pPr>
+        <w:pStyle w:val="ListParagraph"/>
+        <w:numPr>
+          <w:ilvl w:val="1"/>
+          <w:numId w:val="27"/>
+        </w:numPr>
+        <w:jc w:val="both"/>
+        <w:rPr>
+          <w:color w:val="000000" w:themeColor="text1"/>
+          <w:sz w:val="28"/>
+          <w:szCs w:val="28"/>
+        </w:rPr>
+      </w:pPr>
+      <w:r>
+        <w:rPr>
+          <w:color w:val="000000" w:themeColor="text1"/>
+          <w:sz w:val="28"/>
+          <w:szCs w:val="28"/>
+        </w:rPr>
+        <w:t>2S – 5 customers</w:t>
+      </w:r>
+    </w:p>
+    <w:p>
+      <w:pPr>
+        <w:pStyle w:val="ListParagraph"/>
+        <w:numPr>
+          <w:ilvl w:val="1"/>
+          <w:numId w:val="27"/>
+        </w:numPr>
+        <w:jc w:val="both"/>
+        <w:rPr>
+          <w:color w:val="000000" w:themeColor="text1"/>
+          <w:sz w:val="28"/>
+          <w:szCs w:val="28"/>
+        </w:rPr>
+      </w:pPr>
+      <w:r>
+        <w:rPr>
+          <w:color w:val="000000" w:themeColor="text1"/>
+          <w:sz w:val="28"/>
+          <w:szCs w:val="28"/>
+        </w:rPr>
+        <w:t>4S – 4 customers</w:t>
+      </w:r>
+    </w:p>
+    <w:p>
+      <w:pPr>
+        <w:jc w:val="both"/>
+        <w:rPr>
+          <w:color w:val="000000" w:themeColor="text1"/>
+          <w:sz w:val="28"/>
+          <w:szCs w:val="28"/>
+        </w:rPr>
+      </w:pPr>
+      <w:r>
+        <w:rPr>
+          <w:color w:val="000000" w:themeColor="text1"/>
+          <w:sz w:val="28"/>
+          <w:szCs w:val="28"/>
+        </w:rPr>
+        <w:t xml:space="preserve">nextBilldate for these customers is either 30 days from today, 28 days from today, or 32 days from today.PriceUpdateChecker (which would ideally be run by scheduler), can be invoked using a POST as described in the section below. </w:t>
+      </w:r>
+      <w:bookmarkStart w:id="0" w:name="_GoBack"/>
+      <w:bookmarkEnd w:id="0"/>
+    </w:p>
+    <w:p>
+      <w:pPr>
+        <w:jc w:val="both"/>
         <w:rPr>
           <w:b/>
           <w:color w:val="4472C4" w:themeColor="accent1"/>
           <w:sz w:val="28"/>
           <w:szCs w:val="28"/>
         </w:rPr>
+      </w:pPr>
+    </w:p>
+    <w:p>
+      <w:pPr>
+        <w:jc w:val="both"/>
+        <w:rPr>
+          <w:b/>
+          <w:color w:val="4472C4" w:themeColor="accent1"/>
+          <w:sz w:val="28"/>
+          <w:szCs w:val="28"/>
+        </w:rPr>
+      </w:pPr>
+      <w:r>
+        <w:rPr>
+          <w:b/>
+          <w:color w:val="4472C4" w:themeColor="accent1"/>
+          <w:sz w:val="28"/>
+          <w:szCs w:val="28"/>
+        </w:rPr>
+        <w:t>Access the app:</w:t>
+      </w:r>
+    </w:p>
+    <w:p>
+      <w:pPr>
+        <w:rPr>
+          <w:sz w:val="28"/>
+          <w:szCs w:val="28"/>
+        </w:rPr>
+      </w:pPr>
+      <w:hyperlink r:id="rId5" w:history="1">
+        <w:r>
+          <w:rPr>
+            <w:rStyle w:val="Hyperlink"/>
+            <w:sz w:val="28"/>
+            <w:szCs w:val="28"/>
+          </w:rPr>
+          <w:t>http://localhost:8080/my-app1-0.0.1-SNAPSHOT</w:t>
+        </w:r>
+      </w:hyperlink>
+      <w:r>
+        <w:rPr>
+          <w:sz w:val="28"/>
+          <w:szCs w:val="28"/>
+        </w:rPr>
+        <w:t xml:space="preserve"> </w:t>
+      </w:r>
+    </w:p>
+    <w:p>
+      <w:pPr>
+        <w:rPr>
+          <w:sz w:val="28"/>
+          <w:szCs w:val="28"/>
+        </w:rPr>
+      </w:pPr>
+      <w:r>
+        <w:rPr>
+          <w:sz w:val="28"/>
+          <w:szCs w:val="28"/>
+        </w:rPr>
+        <w:t>(displays Hello World!)</w:t>
+      </w:r>
+    </w:p>
+    <w:p>
+      <w:pPr>
+        <w:rPr>
+          <w:sz w:val="28"/>
+          <w:szCs w:val="28"/>
+        </w:rPr>
+      </w:pPr>
+    </w:p>
+    <w:p>
+      <w:pPr>
+        <w:rPr>
+          <w:b/>
+          <w:color w:val="4472C4" w:themeColor="accent1"/>
+          <w:sz w:val="28"/>
+          <w:szCs w:val="28"/>
+        </w:rPr>
+      </w:pPr>
+      <w:r>
+        <w:rPr>
+          <w:b/>
+          <w:color w:val="4472C4" w:themeColor="accent1"/>
+          <w:sz w:val="28"/>
+          <w:szCs w:val="28"/>
+        </w:rPr>
         <w:t>Embedded DB (H2) console:</w:t>
       </w:r>
     </w:p>
@@ -136,7 +2016,7 @@
           <w:szCs w:val="28"/>
         </w:rPr>
       </w:pPr>
-      <w:hyperlink r:id="rId5" w:history="1">
+      <w:hyperlink r:id="rId6" w:history="1">
         <w:r>
           <w:rPr>
             <w:rStyle w:val="Hyperlink"/>
@@ -167,58 +2047,38 @@
           <w:sz w:val="28"/>
           <w:szCs w:val="28"/>
         </w:rPr>
-        <w:t>jdbc:h</w:t>
-      </w:r>
-      <w:proofErr w:type="gramStart"/>
+        <w:t>jdbc:h2:mem:testdb</w:t>
+      </w:r>
+      <w:r>
+        <w:rPr>
+          <w:sz w:val="28"/>
+          <w:szCs w:val="28"/>
+        </w:rPr>
+        <w:t>)</w:t>
+      </w:r>
+    </w:p>
+    <w:p>
+      <w:pPr>
+        <w:rPr>
+          <w:sz w:val="28"/>
+          <w:szCs w:val="28"/>
+        </w:rPr>
+      </w:pPr>
+      <w:r>
+        <w:rPr>
+          <w:sz w:val="28"/>
+          <w:szCs w:val="28"/>
+        </w:rPr>
+        <w:t xml:space="preserve">username: </w:t>
+      </w:r>
       <w:r>
         <w:rPr>
           <w:b/>
           <w:sz w:val="28"/>
           <w:szCs w:val="28"/>
         </w:rPr>
-        <w:t>2:mem</w:t>
-      </w:r>
-      <w:proofErr w:type="gramEnd"/>
-      <w:r>
-        <w:rPr>
-          <w:b/>
-          <w:sz w:val="28"/>
-          <w:szCs w:val="28"/>
-        </w:rPr>
-        <w:t>:testdb</w:t>
-      </w:r>
-      <w:r>
-        <w:rPr>
-          <w:sz w:val="28"/>
-          <w:szCs w:val="28"/>
-        </w:rPr>
-        <w:t>)</w:t>
-      </w:r>
-    </w:p>
-    <w:p>
-      <w:pPr>
-        <w:rPr>
-          <w:sz w:val="28"/>
-          <w:szCs w:val="28"/>
-        </w:rPr>
-      </w:pPr>
-      <w:r>
-        <w:rPr>
-          <w:sz w:val="28"/>
-          <w:szCs w:val="28"/>
-        </w:rPr>
-        <w:t xml:space="preserve">username: </w:t>
-      </w:r>
-      <w:proofErr w:type="spellStart"/>
-      <w:r>
-        <w:rPr>
-          <w:b/>
-          <w:sz w:val="28"/>
-          <w:szCs w:val="28"/>
-        </w:rPr>
         <w:t>sa</w:t>
       </w:r>
-      <w:proofErr w:type="spellEnd"/>
       <w:r>
         <w:rPr>
           <w:sz w:val="28"/>
@@ -459,7 +2319,7 @@
       <w:r>
         <w:t xml:space="preserve"> </w:t>
       </w:r>
-      <w:hyperlink r:id="rId6" w:history="1">
+      <w:hyperlink r:id="rId7" w:history="1">
         <w:r>
           <w:rPr>
             <w:rStyle w:val="Hyperlink"/>
@@ -507,8 +2367,6 @@
           <w:szCs w:val="28"/>
         </w:rPr>
       </w:pPr>
-      <w:bookmarkStart w:id="0" w:name="_GoBack"/>
-      <w:bookmarkEnd w:id="0"/>
     </w:p>
     <w:p>
       <w:pPr>
@@ -572,6 +2430,95 @@
 <file path=word/numbering.xml><?xml version="1.0" encoding="utf-8"?>
 <w:numbering xmlns:wpc="http://schemas.microsoft.com/office/word/2010/wordprocessingCanvas" xmlns:mo="http://schemas.microsoft.com/office/mac/office/2008/main" xmlns:mc="http://schemas.openxmlformats.org/markup-compatibility/2006" xmlns:mv="urn:schemas-microsoft-com:mac:vml" xmlns:o="urn:schemas-microsoft-com:office:office" xmlns:r="http://schemas.openxmlformats.org/officeDocument/2006/relationships" xmlns:m="http://schemas.openxmlformats.org/officeDocument/2006/math" xmlns:v="urn:schemas-microsoft-com:vml" xmlns:wp14="http://schemas.microsoft.com/office/word/2010/wordprocessingDrawing" xmlns:wp="http://schemas.openxmlformats.org/drawingml/2006/wordprocessingDrawing" xmlns:w10="urn:schemas-microsoft-com:office:word" xmlns:w="http://schemas.openxmlformats.org/wordprocessingml/2006/main" xmlns:w14="http://schemas.microsoft.com/office/word/2010/wordml" xmlns:w15="http://schemas.microsoft.com/office/word/2012/wordml" xmlns:wpg="http://schemas.microsoft.com/office/word/2010/wordprocessingGroup" xmlns:wpi="http://schemas.microsoft.com/office/word/2010/wordprocessingInk" xmlns:wne="http://schemas.microsoft.com/office/word/2006/wordml" xmlns:wps="http://schemas.microsoft.com/office/word/2010/wordprocessingShape" mc:Ignorable="w14 w15 wp14">
   <w:abstractNum w:abstractNumId="0">
+    <w:nsid w:val="04C77468"/>
+    <w:multiLevelType w:val="hybridMultilevel"/>
+    <w:tmpl w:val="523C57DE"/>
+    <w:lvl w:ilvl="0" w:tplc="0409000F">
+      <w:start w:val="1"/>
+      <w:numFmt w:val="decimal"/>
+      <w:lvlText w:val="%1."/>
+      <w:lvlJc w:val="left"/>
+      <w:pPr>
+        <w:ind w:left="720" w:hanging="360"/>
+      </w:pPr>
+      <w:rPr>
+        <w:rFonts w:hint="default"/>
+      </w:rPr>
+    </w:lvl>
+    <w:lvl w:ilvl="1" w:tplc="04090019" w:tentative="1">
+      <w:start w:val="1"/>
+      <w:numFmt w:val="lowerLetter"/>
+      <w:lvlText w:val="%2."/>
+      <w:lvlJc w:val="left"/>
+      <w:pPr>
+        <w:ind w:left="1440" w:hanging="360"/>
+      </w:pPr>
+    </w:lvl>
+    <w:lvl w:ilvl="2" w:tplc="0409001B" w:tentative="1">
+      <w:start w:val="1"/>
+      <w:numFmt w:val="lowerRoman"/>
+      <w:lvlText w:val="%3."/>
+      <w:lvlJc w:val="right"/>
+      <w:pPr>
+        <w:ind w:left="2160" w:hanging="180"/>
+      </w:pPr>
+    </w:lvl>
+    <w:lvl w:ilvl="3" w:tplc="0409000F" w:tentative="1">
+      <w:start w:val="1"/>
+      <w:numFmt w:val="decimal"/>
+      <w:lvlText w:val="%4."/>
+      <w:lvlJc w:val="left"/>
+      <w:pPr>
+        <w:ind w:left="2880" w:hanging="360"/>
+      </w:pPr>
+    </w:lvl>
+    <w:lvl w:ilvl="4" w:tplc="04090019" w:tentative="1">
+      <w:start w:val="1"/>
+      <w:numFmt w:val="lowerLetter"/>
+      <w:lvlText w:val="%5."/>
+      <w:lvlJc w:val="left"/>
+      <w:pPr>
+        <w:ind w:left="3600" w:hanging="360"/>
+      </w:pPr>
+    </w:lvl>
+    <w:lvl w:ilvl="5" w:tplc="0409001B" w:tentative="1">
+      <w:start w:val="1"/>
+      <w:numFmt w:val="lowerRoman"/>
+      <w:lvlText w:val="%6."/>
+      <w:lvlJc w:val="right"/>
+      <w:pPr>
+        <w:ind w:left="4320" w:hanging="180"/>
+      </w:pPr>
+    </w:lvl>
+    <w:lvl w:ilvl="6" w:tplc="0409000F" w:tentative="1">
+      <w:start w:val="1"/>
+      <w:numFmt w:val="decimal"/>
+      <w:lvlText w:val="%7."/>
+      <w:lvlJc w:val="left"/>
+      <w:pPr>
+        <w:ind w:left="5040" w:hanging="360"/>
+      </w:pPr>
+    </w:lvl>
+    <w:lvl w:ilvl="7" w:tplc="04090019" w:tentative="1">
+      <w:start w:val="1"/>
+      <w:numFmt w:val="lowerLetter"/>
+      <w:lvlText w:val="%8."/>
+      <w:lvlJc w:val="left"/>
+      <w:pPr>
+        <w:ind w:left="5760" w:hanging="360"/>
+      </w:pPr>
+    </w:lvl>
+    <w:lvl w:ilvl="8" w:tplc="0409001B" w:tentative="1">
+      <w:start w:val="1"/>
+      <w:numFmt w:val="lowerRoman"/>
+      <w:lvlText w:val="%9."/>
+      <w:lvlJc w:val="right"/>
+      <w:pPr>
+        <w:ind w:left="6480" w:hanging="180"/>
+      </w:pPr>
+    </w:lvl>
+  </w:abstractNum>
+  <w:abstractNum w:abstractNumId="1">
     <w:nsid w:val="0B62624A"/>
     <w:multiLevelType w:val="hybridMultilevel"/>
     <w:tmpl w:val="9E7C82FA"/>
@@ -660,7 +2607,7 @@
       </w:pPr>
     </w:lvl>
   </w:abstractNum>
-  <w:abstractNum w:abstractNumId="1">
+  <w:abstractNum w:abstractNumId="2">
     <w:nsid w:val="11133580"/>
     <w:multiLevelType w:val="hybridMultilevel"/>
     <w:tmpl w:val="55007CEE"/>
@@ -773,7 +2720,7 @@
       </w:rPr>
     </w:lvl>
   </w:abstractNum>
-  <w:abstractNum w:abstractNumId="2">
+  <w:abstractNum w:abstractNumId="3">
     <w:nsid w:val="15516C76"/>
     <w:multiLevelType w:val="hybridMultilevel"/>
     <w:tmpl w:val="317CC9F0"/>
@@ -886,7 +2833,7 @@
       </w:rPr>
     </w:lvl>
   </w:abstractNum>
-  <w:abstractNum w:abstractNumId="3">
+  <w:abstractNum w:abstractNumId="4">
     <w:nsid w:val="17013DC3"/>
     <w:multiLevelType w:val="hybridMultilevel"/>
     <w:tmpl w:val="9DC4D90A"/>
@@ -975,7 +2922,274 @@
       </w:pPr>
     </w:lvl>
   </w:abstractNum>
-  <w:abstractNum w:abstractNumId="4">
+  <w:abstractNum w:abstractNumId="5">
+    <w:nsid w:val="1D087366"/>
+    <w:multiLevelType w:val="hybridMultilevel"/>
+    <w:tmpl w:val="2AF091B2"/>
+    <w:lvl w:ilvl="0" w:tplc="0409000F">
+      <w:start w:val="1"/>
+      <w:numFmt w:val="decimal"/>
+      <w:lvlText w:val="%1."/>
+      <w:lvlJc w:val="left"/>
+      <w:pPr>
+        <w:ind w:left="360" w:hanging="360"/>
+      </w:pPr>
+      <w:rPr>
+        <w:rFonts w:hint="default"/>
+      </w:rPr>
+    </w:lvl>
+    <w:lvl w:ilvl="1" w:tplc="04090019">
+      <w:start w:val="1"/>
+      <w:numFmt w:val="lowerLetter"/>
+      <w:lvlText w:val="%2."/>
+      <w:lvlJc w:val="left"/>
+      <w:pPr>
+        <w:ind w:left="1080" w:hanging="360"/>
+      </w:pPr>
+    </w:lvl>
+    <w:lvl w:ilvl="2" w:tplc="0409001B" w:tentative="1">
+      <w:start w:val="1"/>
+      <w:numFmt w:val="lowerRoman"/>
+      <w:lvlText w:val="%3."/>
+      <w:lvlJc w:val="right"/>
+      <w:pPr>
+        <w:ind w:left="1800" w:hanging="180"/>
+      </w:pPr>
+    </w:lvl>
+    <w:lvl w:ilvl="3" w:tplc="0409000F" w:tentative="1">
+      <w:start w:val="1"/>
+      <w:numFmt w:val="decimal"/>
+      <w:lvlText w:val="%4."/>
+      <w:lvlJc w:val="left"/>
+      <w:pPr>
+        <w:ind w:left="2520" w:hanging="360"/>
+      </w:pPr>
+    </w:lvl>
+    <w:lvl w:ilvl="4" w:tplc="04090019" w:tentative="1">
+      <w:start w:val="1"/>
+      <w:numFmt w:val="lowerLetter"/>
+      <w:lvlText w:val="%5."/>
+      <w:lvlJc w:val="left"/>
+      <w:pPr>
+        <w:ind w:left="3240" w:hanging="360"/>
+      </w:pPr>
+    </w:lvl>
+    <w:lvl w:ilvl="5" w:tplc="0409001B" w:tentative="1">
+      <w:start w:val="1"/>
+      <w:numFmt w:val="lowerRoman"/>
+      <w:lvlText w:val="%6."/>
+      <w:lvlJc w:val="right"/>
+      <w:pPr>
+        <w:ind w:left="3960" w:hanging="180"/>
+      </w:pPr>
+    </w:lvl>
+    <w:lvl w:ilvl="6" w:tplc="0409000F" w:tentative="1">
+      <w:start w:val="1"/>
+      <w:numFmt w:val="decimal"/>
+      <w:lvlText w:val="%7."/>
+      <w:lvlJc w:val="left"/>
+      <w:pPr>
+        <w:ind w:left="4680" w:hanging="360"/>
+      </w:pPr>
+    </w:lvl>
+    <w:lvl w:ilvl="7" w:tplc="04090019" w:tentative="1">
+      <w:start w:val="1"/>
+      <w:numFmt w:val="lowerLetter"/>
+      <w:lvlText w:val="%8."/>
+      <w:lvlJc w:val="left"/>
+      <w:pPr>
+        <w:ind w:left="5400" w:hanging="360"/>
+      </w:pPr>
+    </w:lvl>
+    <w:lvl w:ilvl="8" w:tplc="0409001B" w:tentative="1">
+      <w:start w:val="1"/>
+      <w:numFmt w:val="lowerRoman"/>
+      <w:lvlText w:val="%9."/>
+      <w:lvlJc w:val="right"/>
+      <w:pPr>
+        <w:ind w:left="6120" w:hanging="180"/>
+      </w:pPr>
+    </w:lvl>
+  </w:abstractNum>
+  <w:abstractNum w:abstractNumId="6">
+    <w:nsid w:val="229F5B2A"/>
+    <w:multiLevelType w:val="hybridMultilevel"/>
+    <w:tmpl w:val="2B604C4A"/>
+    <w:lvl w:ilvl="0" w:tplc="F73A1BE2">
+      <w:start w:val="1"/>
+      <w:numFmt w:val="decimal"/>
+      <w:lvlText w:val="%1﷒"/>
+      <w:lvlJc w:val="left"/>
+      <w:pPr>
+        <w:ind w:left="720" w:hanging="360"/>
+      </w:pPr>
+      <w:rPr>
+        <w:rFonts w:hint="default"/>
+      </w:rPr>
+    </w:lvl>
+    <w:lvl w:ilvl="1" w:tplc="04090019" w:tentative="1">
+      <w:start w:val="1"/>
+      <w:numFmt w:val="lowerLetter"/>
+      <w:lvlText w:val="%2."/>
+      <w:lvlJc w:val="left"/>
+      <w:pPr>
+        <w:ind w:left="1440" w:hanging="360"/>
+      </w:pPr>
+    </w:lvl>
+    <w:lvl w:ilvl="2" w:tplc="0409001B" w:tentative="1">
+      <w:start w:val="1"/>
+      <w:numFmt w:val="lowerRoman"/>
+      <w:lvlText w:val="%3."/>
+      <w:lvlJc w:val="right"/>
+      <w:pPr>
+        <w:ind w:left="2160" w:hanging="180"/>
+      </w:pPr>
+    </w:lvl>
+    <w:lvl w:ilvl="3" w:tplc="0409000F" w:tentative="1">
+      <w:start w:val="1"/>
+      <w:numFmt w:val="decimal"/>
+      <w:lvlText w:val="%4."/>
+      <w:lvlJc w:val="left"/>
+      <w:pPr>
+        <w:ind w:left="2880" w:hanging="360"/>
+      </w:pPr>
+    </w:lvl>
+    <w:lvl w:ilvl="4" w:tplc="04090019" w:tentative="1">
+      <w:start w:val="1"/>
+      <w:numFmt w:val="lowerLetter"/>
+      <w:lvlText w:val="%5."/>
+      <w:lvlJc w:val="left"/>
+      <w:pPr>
+        <w:ind w:left="3600" w:hanging="360"/>
+      </w:pPr>
+    </w:lvl>
+    <w:lvl w:ilvl="5" w:tplc="0409001B" w:tentative="1">
+      <w:start w:val="1"/>
+      <w:numFmt w:val="lowerRoman"/>
+      <w:lvlText w:val="%6."/>
+      <w:lvlJc w:val="right"/>
+      <w:pPr>
+        <w:ind w:left="4320" w:hanging="180"/>
+      </w:pPr>
+    </w:lvl>
+    <w:lvl w:ilvl="6" w:tplc="0409000F" w:tentative="1">
+      <w:start w:val="1"/>
+      <w:numFmt w:val="decimal"/>
+      <w:lvlText w:val="%7."/>
+      <w:lvlJc w:val="left"/>
+      <w:pPr>
+        <w:ind w:left="5040" w:hanging="360"/>
+      </w:pPr>
+    </w:lvl>
+    <w:lvl w:ilvl="7" w:tplc="04090019" w:tentative="1">
+      <w:start w:val="1"/>
+      <w:numFmt w:val="lowerLetter"/>
+      <w:lvlText w:val="%8."/>
+      <w:lvlJc w:val="left"/>
+      <w:pPr>
+        <w:ind w:left="5760" w:hanging="360"/>
+      </w:pPr>
+    </w:lvl>
+    <w:lvl w:ilvl="8" w:tplc="0409001B" w:tentative="1">
+      <w:start w:val="1"/>
+      <w:numFmt w:val="lowerRoman"/>
+      <w:lvlText w:val="%9."/>
+      <w:lvlJc w:val="right"/>
+      <w:pPr>
+        <w:ind w:left="6480" w:hanging="180"/>
+      </w:pPr>
+    </w:lvl>
+  </w:abstractNum>
+  <w:abstractNum w:abstractNumId="7">
+    <w:nsid w:val="29AA1E65"/>
+    <w:multiLevelType w:val="hybridMultilevel"/>
+    <w:tmpl w:val="8F24BD00"/>
+    <w:lvl w:ilvl="0" w:tplc="0409000F">
+      <w:start w:val="1"/>
+      <w:numFmt w:val="decimal"/>
+      <w:lvlText w:val="%1."/>
+      <w:lvlJc w:val="left"/>
+      <w:pPr>
+        <w:ind w:left="720" w:hanging="360"/>
+      </w:pPr>
+      <w:rPr>
+        <w:rFonts w:hint="default"/>
+      </w:rPr>
+    </w:lvl>
+    <w:lvl w:ilvl="1" w:tplc="04090019">
+      <w:start w:val="1"/>
+      <w:numFmt w:val="lowerLetter"/>
+      <w:lvlText w:val="%2."/>
+      <w:lvlJc w:val="left"/>
+      <w:pPr>
+        <w:ind w:left="1440" w:hanging="360"/>
+      </w:pPr>
+    </w:lvl>
+    <w:lvl w:ilvl="2" w:tplc="0409001B">
+      <w:start w:val="1"/>
+      <w:numFmt w:val="lowerRoman"/>
+      <w:lvlText w:val="%3."/>
+      <w:lvlJc w:val="right"/>
+      <w:pPr>
+        <w:ind w:left="2160" w:hanging="180"/>
+      </w:pPr>
+    </w:lvl>
+    <w:lvl w:ilvl="3" w:tplc="0409000F" w:tentative="1">
+      <w:start w:val="1"/>
+      <w:numFmt w:val="decimal"/>
+      <w:lvlText w:val="%4."/>
+      <w:lvlJc w:val="left"/>
+      <w:pPr>
+        <w:ind w:left="2880" w:hanging="360"/>
+      </w:pPr>
+    </w:lvl>
+    <w:lvl w:ilvl="4" w:tplc="04090019" w:tentative="1">
+      <w:start w:val="1"/>
+      <w:numFmt w:val="lowerLetter"/>
+      <w:lvlText w:val="%5."/>
+      <w:lvlJc w:val="left"/>
+      <w:pPr>
+        <w:ind w:left="3600" w:hanging="360"/>
+      </w:pPr>
+    </w:lvl>
+    <w:lvl w:ilvl="5" w:tplc="0409001B" w:tentative="1">
+      <w:start w:val="1"/>
+      <w:numFmt w:val="lowerRoman"/>
+      <w:lvlText w:val="%6."/>
+      <w:lvlJc w:val="right"/>
+      <w:pPr>
+        <w:ind w:left="4320" w:hanging="180"/>
+      </w:pPr>
+    </w:lvl>
+    <w:lvl w:ilvl="6" w:tplc="0409000F" w:tentative="1">
+      <w:start w:val="1"/>
+      <w:numFmt w:val="decimal"/>
+      <w:lvlText w:val="%7."/>
+      <w:lvlJc w:val="left"/>
+      <w:pPr>
+        <w:ind w:left="5040" w:hanging="360"/>
+      </w:pPr>
+    </w:lvl>
+    <w:lvl w:ilvl="7" w:tplc="04090019" w:tentative="1">
+      <w:start w:val="1"/>
+      <w:numFmt w:val="lowerLetter"/>
+      <w:lvlText w:val="%8."/>
+      <w:lvlJc w:val="left"/>
+      <w:pPr>
+        <w:ind w:left="5760" w:hanging="360"/>
+      </w:pPr>
+    </w:lvl>
+    <w:lvl w:ilvl="8" w:tplc="0409001B" w:tentative="1">
+      <w:start w:val="1"/>
+      <w:numFmt w:val="lowerRoman"/>
+      <w:lvlText w:val="%9."/>
+      <w:lvlJc w:val="right"/>
+      <w:pPr>
+        <w:ind w:left="6480" w:hanging="180"/>
+      </w:pPr>
+    </w:lvl>
+  </w:abstractNum>
+  <w:abstractNum w:abstractNumId="8">
     <w:nsid w:val="317E6BF4"/>
     <w:multiLevelType w:val="hybridMultilevel"/>
     <w:tmpl w:val="C966D07A"/>
@@ -1064,7 +3278,7 @@
       </w:pPr>
     </w:lvl>
   </w:abstractNum>
-  <w:abstractNum w:abstractNumId="5">
+  <w:abstractNum w:abstractNumId="9">
     <w:nsid w:val="32C268D1"/>
     <w:multiLevelType w:val="hybridMultilevel"/>
     <w:tmpl w:val="A65A47CC"/>
@@ -1153,7 +3367,7 @@
       </w:pPr>
     </w:lvl>
   </w:abstractNum>
-  <w:abstractNum w:abstractNumId="6">
+  <w:abstractNum w:abstractNumId="10">
     <w:nsid w:val="3A0F1AB6"/>
     <w:multiLevelType w:val="hybridMultilevel"/>
     <w:tmpl w:val="C634532E"/>
@@ -1242,7 +3456,7 @@
       </w:pPr>
     </w:lvl>
   </w:abstractNum>
-  <w:abstractNum w:abstractNumId="7">
+  <w:abstractNum w:abstractNumId="11">
     <w:nsid w:val="430D7D4C"/>
     <w:multiLevelType w:val="hybridMultilevel"/>
     <w:tmpl w:val="AECECBFC"/>
@@ -1331,7 +3545,7 @@
       </w:pPr>
     </w:lvl>
   </w:abstractNum>
-  <w:abstractNum w:abstractNumId="8">
+  <w:abstractNum w:abstractNumId="12">
     <w:nsid w:val="44287F0A"/>
     <w:multiLevelType w:val="hybridMultilevel"/>
     <w:tmpl w:val="509C0386"/>
@@ -1420,7 +3634,7 @@
       </w:pPr>
     </w:lvl>
   </w:abstractNum>
-  <w:abstractNum w:abstractNumId="9">
+  <w:abstractNum w:abstractNumId="13">
     <w:nsid w:val="4D8770F5"/>
     <w:multiLevelType w:val="hybridMultilevel"/>
     <w:tmpl w:val="11320BF0"/>
@@ -1533,7 +3747,7 @@
       </w:rPr>
     </w:lvl>
   </w:abstractNum>
-  <w:abstractNum w:abstractNumId="10">
+  <w:abstractNum w:abstractNumId="14">
     <w:nsid w:val="5239232C"/>
     <w:multiLevelType w:val="hybridMultilevel"/>
     <w:tmpl w:val="EB7A3AB8"/>
@@ -1622,7 +3836,7 @@
       </w:pPr>
     </w:lvl>
   </w:abstractNum>
-  <w:abstractNum w:abstractNumId="11">
+  <w:abstractNum w:abstractNumId="15">
     <w:nsid w:val="57286746"/>
     <w:multiLevelType w:val="hybridMultilevel"/>
     <w:tmpl w:val="45DA29BE"/>
@@ -1711,7 +3925,274 @@
       </w:pPr>
     </w:lvl>
   </w:abstractNum>
-  <w:abstractNum w:abstractNumId="12">
+  <w:abstractNum w:abstractNumId="16">
+    <w:nsid w:val="66AB728B"/>
+    <w:multiLevelType w:val="hybridMultilevel"/>
+    <w:tmpl w:val="FDDA5D62"/>
+    <w:lvl w:ilvl="0" w:tplc="0409000F">
+      <w:start w:val="1"/>
+      <w:numFmt w:val="decimal"/>
+      <w:lvlText w:val="%1."/>
+      <w:lvlJc w:val="left"/>
+      <w:pPr>
+        <w:ind w:left="720" w:hanging="360"/>
+      </w:pPr>
+      <w:rPr>
+        <w:rFonts w:hint="default"/>
+      </w:rPr>
+    </w:lvl>
+    <w:lvl w:ilvl="1" w:tplc="04090019" w:tentative="1">
+      <w:start w:val="1"/>
+      <w:numFmt w:val="lowerLetter"/>
+      <w:lvlText w:val="%2."/>
+      <w:lvlJc w:val="left"/>
+      <w:pPr>
+        <w:ind w:left="1440" w:hanging="360"/>
+      </w:pPr>
+    </w:lvl>
+    <w:lvl w:ilvl="2" w:tplc="0409001B" w:tentative="1">
+      <w:start w:val="1"/>
+      <w:numFmt w:val="lowerRoman"/>
+      <w:lvlText w:val="%3."/>
+      <w:lvlJc w:val="right"/>
+      <w:pPr>
+        <w:ind w:left="2160" w:hanging="180"/>
+      </w:pPr>
+    </w:lvl>
+    <w:lvl w:ilvl="3" w:tplc="0409000F" w:tentative="1">
+      <w:start w:val="1"/>
+      <w:numFmt w:val="decimal"/>
+      <w:lvlText w:val="%4."/>
+      <w:lvlJc w:val="left"/>
+      <w:pPr>
+        <w:ind w:left="2880" w:hanging="360"/>
+      </w:pPr>
+    </w:lvl>
+    <w:lvl w:ilvl="4" w:tplc="04090019" w:tentative="1">
+      <w:start w:val="1"/>
+      <w:numFmt w:val="lowerLetter"/>
+      <w:lvlText w:val="%5."/>
+      <w:lvlJc w:val="left"/>
+      <w:pPr>
+        <w:ind w:left="3600" w:hanging="360"/>
+      </w:pPr>
+    </w:lvl>
+    <w:lvl w:ilvl="5" w:tplc="0409001B" w:tentative="1">
+      <w:start w:val="1"/>
+      <w:numFmt w:val="lowerRoman"/>
+      <w:lvlText w:val="%6."/>
+      <w:lvlJc w:val="right"/>
+      <w:pPr>
+        <w:ind w:left="4320" w:hanging="180"/>
+      </w:pPr>
+    </w:lvl>
+    <w:lvl w:ilvl="6" w:tplc="0409000F" w:tentative="1">
+      <w:start w:val="1"/>
+      <w:numFmt w:val="decimal"/>
+      <w:lvlText w:val="%7."/>
+      <w:lvlJc w:val="left"/>
+      <w:pPr>
+        <w:ind w:left="5040" w:hanging="360"/>
+      </w:pPr>
+    </w:lvl>
+    <w:lvl w:ilvl="7" w:tplc="04090019" w:tentative="1">
+      <w:start w:val="1"/>
+      <w:numFmt w:val="lowerLetter"/>
+      <w:lvlText w:val="%8."/>
+      <w:lvlJc w:val="left"/>
+      <w:pPr>
+        <w:ind w:left="5760" w:hanging="360"/>
+      </w:pPr>
+    </w:lvl>
+    <w:lvl w:ilvl="8" w:tplc="0409001B" w:tentative="1">
+      <w:start w:val="1"/>
+      <w:numFmt w:val="lowerRoman"/>
+      <w:lvlText w:val="%9."/>
+      <w:lvlJc w:val="right"/>
+      <w:pPr>
+        <w:ind w:left="6480" w:hanging="180"/>
+      </w:pPr>
+    </w:lvl>
+  </w:abstractNum>
+  <w:abstractNum w:abstractNumId="17">
+    <w:nsid w:val="6B5437D2"/>
+    <w:multiLevelType w:val="hybridMultilevel"/>
+    <w:tmpl w:val="13B696B8"/>
+    <w:lvl w:ilvl="0" w:tplc="0409000F">
+      <w:start w:val="1"/>
+      <w:numFmt w:val="decimal"/>
+      <w:lvlText w:val="%1."/>
+      <w:lvlJc w:val="left"/>
+      <w:pPr>
+        <w:ind w:left="720" w:hanging="360"/>
+      </w:pPr>
+      <w:rPr>
+        <w:rFonts w:hint="default"/>
+      </w:rPr>
+    </w:lvl>
+    <w:lvl w:ilvl="1" w:tplc="04090019" w:tentative="1">
+      <w:start w:val="1"/>
+      <w:numFmt w:val="lowerLetter"/>
+      <w:lvlText w:val="%2."/>
+      <w:lvlJc w:val="left"/>
+      <w:pPr>
+        <w:ind w:left="1440" w:hanging="360"/>
+      </w:pPr>
+    </w:lvl>
+    <w:lvl w:ilvl="2" w:tplc="0409001B" w:tentative="1">
+      <w:start w:val="1"/>
+      <w:numFmt w:val="lowerRoman"/>
+      <w:lvlText w:val="%3."/>
+      <w:lvlJc w:val="right"/>
+      <w:pPr>
+        <w:ind w:left="2160" w:hanging="180"/>
+      </w:pPr>
+    </w:lvl>
+    <w:lvl w:ilvl="3" w:tplc="0409000F" w:tentative="1">
+      <w:start w:val="1"/>
+      <w:numFmt w:val="decimal"/>
+      <w:lvlText w:val="%4."/>
+      <w:lvlJc w:val="left"/>
+      <w:pPr>
+        <w:ind w:left="2880" w:hanging="360"/>
+      </w:pPr>
+    </w:lvl>
+    <w:lvl w:ilvl="4" w:tplc="04090019" w:tentative="1">
+      <w:start w:val="1"/>
+      <w:numFmt w:val="lowerLetter"/>
+      <w:lvlText w:val="%5."/>
+      <w:lvlJc w:val="left"/>
+      <w:pPr>
+        <w:ind w:left="3600" w:hanging="360"/>
+      </w:pPr>
+    </w:lvl>
+    <w:lvl w:ilvl="5" w:tplc="0409001B" w:tentative="1">
+      <w:start w:val="1"/>
+      <w:numFmt w:val="lowerRoman"/>
+      <w:lvlText w:val="%6."/>
+      <w:lvlJc w:val="right"/>
+      <w:pPr>
+        <w:ind w:left="4320" w:hanging="180"/>
+      </w:pPr>
+    </w:lvl>
+    <w:lvl w:ilvl="6" w:tplc="0409000F" w:tentative="1">
+      <w:start w:val="1"/>
+      <w:numFmt w:val="decimal"/>
+      <w:lvlText w:val="%7."/>
+      <w:lvlJc w:val="left"/>
+      <w:pPr>
+        <w:ind w:left="5040" w:hanging="360"/>
+      </w:pPr>
+    </w:lvl>
+    <w:lvl w:ilvl="7" w:tplc="04090019" w:tentative="1">
+      <w:start w:val="1"/>
+      <w:numFmt w:val="lowerLetter"/>
+      <w:lvlText w:val="%8."/>
+      <w:lvlJc w:val="left"/>
+      <w:pPr>
+        <w:ind w:left="5760" w:hanging="360"/>
+      </w:pPr>
+    </w:lvl>
+    <w:lvl w:ilvl="8" w:tplc="0409001B" w:tentative="1">
+      <w:start w:val="1"/>
+      <w:numFmt w:val="lowerRoman"/>
+      <w:lvlText w:val="%9."/>
+      <w:lvlJc w:val="right"/>
+      <w:pPr>
+        <w:ind w:left="6480" w:hanging="180"/>
+      </w:pPr>
+    </w:lvl>
+  </w:abstractNum>
+  <w:abstractNum w:abstractNumId="18">
+    <w:nsid w:val="6E0B6420"/>
+    <w:multiLevelType w:val="hybridMultilevel"/>
+    <w:tmpl w:val="C7C67E12"/>
+    <w:lvl w:ilvl="0" w:tplc="0409000F">
+      <w:start w:val="1"/>
+      <w:numFmt w:val="decimal"/>
+      <w:lvlText w:val="%1."/>
+      <w:lvlJc w:val="left"/>
+      <w:pPr>
+        <w:ind w:left="720" w:hanging="360"/>
+      </w:pPr>
+      <w:rPr>
+        <w:rFonts w:hint="default"/>
+      </w:rPr>
+    </w:lvl>
+    <w:lvl w:ilvl="1" w:tplc="04090019">
+      <w:start w:val="1"/>
+      <w:numFmt w:val="lowerLetter"/>
+      <w:lvlText w:val="%2."/>
+      <w:lvlJc w:val="left"/>
+      <w:pPr>
+        <w:ind w:left="1440" w:hanging="360"/>
+      </w:pPr>
+    </w:lvl>
+    <w:lvl w:ilvl="2" w:tplc="0409001B" w:tentative="1">
+      <w:start w:val="1"/>
+      <w:numFmt w:val="lowerRoman"/>
+      <w:lvlText w:val="%3."/>
+      <w:lvlJc w:val="right"/>
+      <w:pPr>
+        <w:ind w:left="2160" w:hanging="180"/>
+      </w:pPr>
+    </w:lvl>
+    <w:lvl w:ilvl="3" w:tplc="0409000F" w:tentative="1">
+      <w:start w:val="1"/>
+      <w:numFmt w:val="decimal"/>
+      <w:lvlText w:val="%4."/>
+      <w:lvlJc w:val="left"/>
+      <w:pPr>
+        <w:ind w:left="2880" w:hanging="360"/>
+      </w:pPr>
+    </w:lvl>
+    <w:lvl w:ilvl="4" w:tplc="04090019" w:tentative="1">
+      <w:start w:val="1"/>
+      <w:numFmt w:val="lowerLetter"/>
+      <w:lvlText w:val="%5."/>
+      <w:lvlJc w:val="left"/>
+      <w:pPr>
+        <w:ind w:left="3600" w:hanging="360"/>
+      </w:pPr>
+    </w:lvl>
+    <w:lvl w:ilvl="5" w:tplc="0409001B" w:tentative="1">
+      <w:start w:val="1"/>
+      <w:numFmt w:val="lowerRoman"/>
+      <w:lvlText w:val="%6."/>
+      <w:lvlJc w:val="right"/>
+      <w:pPr>
+        <w:ind w:left="4320" w:hanging="180"/>
+      </w:pPr>
+    </w:lvl>
+    <w:lvl w:ilvl="6" w:tplc="0409000F" w:tentative="1">
+      <w:start w:val="1"/>
+      <w:numFmt w:val="decimal"/>
+      <w:lvlText w:val="%7."/>
+      <w:lvlJc w:val="left"/>
+      <w:pPr>
+        <w:ind w:left="5040" w:hanging="360"/>
+      </w:pPr>
+    </w:lvl>
+    <w:lvl w:ilvl="7" w:tplc="04090019" w:tentative="1">
+      <w:start w:val="1"/>
+      <w:numFmt w:val="lowerLetter"/>
+      <w:lvlText w:val="%8."/>
+      <w:lvlJc w:val="left"/>
+      <w:pPr>
+        <w:ind w:left="5760" w:hanging="360"/>
+      </w:pPr>
+    </w:lvl>
+    <w:lvl w:ilvl="8" w:tplc="0409001B" w:tentative="1">
+      <w:start w:val="1"/>
+      <w:numFmt w:val="lowerRoman"/>
+      <w:lvlText w:val="%9."/>
+      <w:lvlJc w:val="right"/>
+      <w:pPr>
+        <w:ind w:left="6480" w:hanging="180"/>
+      </w:pPr>
+    </w:lvl>
+  </w:abstractNum>
+  <w:abstractNum w:abstractNumId="19">
     <w:nsid w:val="6E9D4F6F"/>
     <w:multiLevelType w:val="hybridMultilevel"/>
     <w:tmpl w:val="C1BAA1C8"/>
@@ -1824,7 +4305,96 @@
       </w:rPr>
     </w:lvl>
   </w:abstractNum>
-  <w:abstractNum w:abstractNumId="13">
+  <w:abstractNum w:abstractNumId="20">
+    <w:nsid w:val="70430FCA"/>
+    <w:multiLevelType w:val="hybridMultilevel"/>
+    <w:tmpl w:val="9448395A"/>
+    <w:lvl w:ilvl="0" w:tplc="0409000F">
+      <w:start w:val="1"/>
+      <w:numFmt w:val="decimal"/>
+      <w:lvlText w:val="%1."/>
+      <w:lvlJc w:val="left"/>
+      <w:pPr>
+        <w:ind w:left="720" w:hanging="360"/>
+      </w:pPr>
+      <w:rPr>
+        <w:rFonts w:hint="default"/>
+      </w:rPr>
+    </w:lvl>
+    <w:lvl w:ilvl="1" w:tplc="04090019">
+      <w:start w:val="1"/>
+      <w:numFmt w:val="lowerLetter"/>
+      <w:lvlText w:val="%2."/>
+      <w:lvlJc w:val="left"/>
+      <w:pPr>
+        <w:ind w:left="1440" w:hanging="360"/>
+      </w:pPr>
+    </w:lvl>
+    <w:lvl w:ilvl="2" w:tplc="0409001B" w:tentative="1">
+      <w:start w:val="1"/>
+      <w:numFmt w:val="lowerRoman"/>
+      <w:lvlText w:val="%3."/>
+      <w:lvlJc w:val="right"/>
+      <w:pPr>
+        <w:ind w:left="2160" w:hanging="180"/>
+      </w:pPr>
+    </w:lvl>
+    <w:lvl w:ilvl="3" w:tplc="0409000F" w:tentative="1">
+      <w:start w:val="1"/>
+      <w:numFmt w:val="decimal"/>
+      <w:lvlText w:val="%4."/>
+      <w:lvlJc w:val="left"/>
+      <w:pPr>
+        <w:ind w:left="2880" w:hanging="360"/>
+      </w:pPr>
+    </w:lvl>
+    <w:lvl w:ilvl="4" w:tplc="04090019" w:tentative="1">
+      <w:start w:val="1"/>
+      <w:numFmt w:val="lowerLetter"/>
+      <w:lvlText w:val="%5."/>
+      <w:lvlJc w:val="left"/>
+      <w:pPr>
+        <w:ind w:left="3600" w:hanging="360"/>
+      </w:pPr>
+    </w:lvl>
+    <w:lvl w:ilvl="5" w:tplc="0409001B" w:tentative="1">
+      <w:start w:val="1"/>
+      <w:numFmt w:val="lowerRoman"/>
+      <w:lvlText w:val="%6."/>
+      <w:lvlJc w:val="right"/>
+      <w:pPr>
+        <w:ind w:left="4320" w:hanging="180"/>
+      </w:pPr>
+    </w:lvl>
+    <w:lvl w:ilvl="6" w:tplc="0409000F" w:tentative="1">
+      <w:start w:val="1"/>
+      <w:numFmt w:val="decimal"/>
+      <w:lvlText w:val="%7."/>
+      <w:lvlJc w:val="left"/>
+      <w:pPr>
+        <w:ind w:left="5040" w:hanging="360"/>
+      </w:pPr>
+    </w:lvl>
+    <w:lvl w:ilvl="7" w:tplc="04090019" w:tentative="1">
+      <w:start w:val="1"/>
+      <w:numFmt w:val="lowerLetter"/>
+      <w:lvlText w:val="%8."/>
+      <w:lvlJc w:val="left"/>
+      <w:pPr>
+        <w:ind w:left="5760" w:hanging="360"/>
+      </w:pPr>
+    </w:lvl>
+    <w:lvl w:ilvl="8" w:tplc="0409001B" w:tentative="1">
+      <w:start w:val="1"/>
+      <w:numFmt w:val="lowerRoman"/>
+      <w:lvlText w:val="%9."/>
+      <w:lvlJc w:val="right"/>
+      <w:pPr>
+        <w:ind w:left="6480" w:hanging="180"/>
+      </w:pPr>
+    </w:lvl>
+  </w:abstractNum>
+  <w:abstractNum w:abstractNumId="21">
     <w:nsid w:val="75C96009"/>
     <w:multiLevelType w:val="hybridMultilevel"/>
     <w:tmpl w:val="67B62944"/>
@@ -1913,7 +4483,363 @@
       </w:pPr>
     </w:lvl>
   </w:abstractNum>
-  <w:abstractNum w:abstractNumId="14">
+  <w:abstractNum w:abstractNumId="22">
+    <w:nsid w:val="78FD5C32"/>
+    <w:multiLevelType w:val="hybridMultilevel"/>
+    <w:tmpl w:val="CFB4A7EA"/>
+    <w:lvl w:ilvl="0" w:tplc="0409000F">
+      <w:start w:val="1"/>
+      <w:numFmt w:val="decimal"/>
+      <w:lvlText w:val="%1."/>
+      <w:lvlJc w:val="left"/>
+      <w:pPr>
+        <w:ind w:left="720" w:hanging="360"/>
+      </w:pPr>
+      <w:rPr>
+        <w:rFonts w:hint="default"/>
+      </w:rPr>
+    </w:lvl>
+    <w:lvl w:ilvl="1" w:tplc="04090019">
+      <w:start w:val="1"/>
+      <w:numFmt w:val="lowerLetter"/>
+      <w:lvlText w:val="%2."/>
+      <w:lvlJc w:val="left"/>
+      <w:pPr>
+        <w:ind w:left="1440" w:hanging="360"/>
+      </w:pPr>
+    </w:lvl>
+    <w:lvl w:ilvl="2" w:tplc="0409001B" w:tentative="1">
+      <w:start w:val="1"/>
+      <w:numFmt w:val="lowerRoman"/>
+      <w:lvlText w:val="%3."/>
+      <w:lvlJc w:val="right"/>
+      <w:pPr>
+        <w:ind w:left="2160" w:hanging="180"/>
+      </w:pPr>
+    </w:lvl>
+    <w:lvl w:ilvl="3" w:tplc="0409000F" w:tentative="1">
+      <w:start w:val="1"/>
+      <w:numFmt w:val="decimal"/>
+      <w:lvlText w:val="%4."/>
+      <w:lvlJc w:val="left"/>
+      <w:pPr>
+        <w:ind w:left="2880" w:hanging="360"/>
+      </w:pPr>
+    </w:lvl>
+    <w:lvl w:ilvl="4" w:tplc="04090019" w:tentative="1">
+      <w:start w:val="1"/>
+      <w:numFmt w:val="lowerLetter"/>
+      <w:lvlText w:val="%5."/>
+      <w:lvlJc w:val="left"/>
+      <w:pPr>
+        <w:ind w:left="3600" w:hanging="360"/>
+      </w:pPr>
+    </w:lvl>
+    <w:lvl w:ilvl="5" w:tplc="0409001B" w:tentative="1">
+      <w:start w:val="1"/>
+      <w:numFmt w:val="lowerRoman"/>
+      <w:lvlText w:val="%6."/>
+      <w:lvlJc w:val="right"/>
+      <w:pPr>
+        <w:ind w:left="4320" w:hanging="180"/>
+      </w:pPr>
+    </w:lvl>
+    <w:lvl w:ilvl="6" w:tplc="0409000F" w:tentative="1">
+      <w:start w:val="1"/>
+      <w:numFmt w:val="decimal"/>
+      <w:lvlText w:val="%7."/>
+      <w:lvlJc w:val="left"/>
+      <w:pPr>
+        <w:ind w:left="5040" w:hanging="360"/>
+      </w:pPr>
+    </w:lvl>
+    <w:lvl w:ilvl="7" w:tplc="04090019" w:tentative="1">
+      <w:start w:val="1"/>
+      <w:numFmt w:val="lowerLetter"/>
+      <w:lvlText w:val="%8."/>
+      <w:lvlJc w:val="left"/>
+      <w:pPr>
+        <w:ind w:left="5760" w:hanging="360"/>
+      </w:pPr>
+    </w:lvl>
+    <w:lvl w:ilvl="8" w:tplc="0409001B" w:tentative="1">
+      <w:start w:val="1"/>
+      <w:numFmt w:val="lowerRoman"/>
+      <w:lvlText w:val="%9."/>
+      <w:lvlJc w:val="right"/>
+      <w:pPr>
+        <w:ind w:left="6480" w:hanging="180"/>
+      </w:pPr>
+    </w:lvl>
+  </w:abstractNum>
+  <w:abstractNum w:abstractNumId="23">
+    <w:nsid w:val="79B31359"/>
+    <w:multiLevelType w:val="hybridMultilevel"/>
+    <w:tmpl w:val="99E45898"/>
+    <w:lvl w:ilvl="0" w:tplc="0409000F">
+      <w:start w:val="1"/>
+      <w:numFmt w:val="decimal"/>
+      <w:lvlText w:val="%1."/>
+      <w:lvlJc w:val="left"/>
+      <w:pPr>
+        <w:ind w:left="720" w:hanging="360"/>
+      </w:pPr>
+      <w:rPr>
+        <w:rFonts w:hint="default"/>
+      </w:rPr>
+    </w:lvl>
+    <w:lvl w:ilvl="1" w:tplc="04090019" w:tentative="1">
+      <w:start w:val="1"/>
+      <w:numFmt w:val="lowerLetter"/>
+      <w:lvlText w:val="%2."/>
+      <w:lvlJc w:val="left"/>
+      <w:pPr>
+        <w:ind w:left="1440" w:hanging="360"/>
+      </w:pPr>
+    </w:lvl>
+    <w:lvl w:ilvl="2" w:tplc="0409001B" w:tentative="1">
+      <w:start w:val="1"/>
+      <w:numFmt w:val="lowerRoman"/>
+      <w:lvlText w:val="%3."/>
+      <w:lvlJc w:val="right"/>
+      <w:pPr>
+        <w:ind w:left="2160" w:hanging="180"/>
+      </w:pPr>
+    </w:lvl>
+    <w:lvl w:ilvl="3" w:tplc="0409000F" w:tentative="1">
+      <w:start w:val="1"/>
+      <w:numFmt w:val="decimal"/>
+      <w:lvlText w:val="%4."/>
+      <w:lvlJc w:val="left"/>
+      <w:pPr>
+        <w:ind w:left="2880" w:hanging="360"/>
+      </w:pPr>
+    </w:lvl>
+    <w:lvl w:ilvl="4" w:tplc="04090019" w:tentative="1">
+      <w:start w:val="1"/>
+      <w:numFmt w:val="lowerLetter"/>
+      <w:lvlText w:val="%5."/>
+      <w:lvlJc w:val="left"/>
+      <w:pPr>
+        <w:ind w:left="3600" w:hanging="360"/>
+      </w:pPr>
+    </w:lvl>
+    <w:lvl w:ilvl="5" w:tplc="0409001B" w:tentative="1">
+      <w:start w:val="1"/>
+      <w:numFmt w:val="lowerRoman"/>
+      <w:lvlText w:val="%6."/>
+      <w:lvlJc w:val="right"/>
+      <w:pPr>
+        <w:ind w:left="4320" w:hanging="180"/>
+      </w:pPr>
+    </w:lvl>
+    <w:lvl w:ilvl="6" w:tplc="0409000F" w:tentative="1">
+      <w:start w:val="1"/>
+      <w:numFmt w:val="decimal"/>
+      <w:lvlText w:val="%7."/>
+      <w:lvlJc w:val="left"/>
+      <w:pPr>
+        <w:ind w:left="5040" w:hanging="360"/>
+      </w:pPr>
+    </w:lvl>
+    <w:lvl w:ilvl="7" w:tplc="04090019" w:tentative="1">
+      <w:start w:val="1"/>
+      <w:numFmt w:val="lowerLetter"/>
+      <w:lvlText w:val="%8."/>
+      <w:lvlJc w:val="left"/>
+      <w:pPr>
+        <w:ind w:left="5760" w:hanging="360"/>
+      </w:pPr>
+    </w:lvl>
+    <w:lvl w:ilvl="8" w:tplc="0409001B" w:tentative="1">
+      <w:start w:val="1"/>
+      <w:numFmt w:val="lowerRoman"/>
+      <w:lvlText w:val="%9."/>
+      <w:lvlJc w:val="right"/>
+      <w:pPr>
+        <w:ind w:left="6480" w:hanging="180"/>
+      </w:pPr>
+    </w:lvl>
+  </w:abstractNum>
+  <w:abstractNum w:abstractNumId="24">
+    <w:nsid w:val="7C093BE3"/>
+    <w:multiLevelType w:val="hybridMultilevel"/>
+    <w:tmpl w:val="A31E660A"/>
+    <w:lvl w:ilvl="0" w:tplc="0409000F">
+      <w:start w:val="1"/>
+      <w:numFmt w:val="decimal"/>
+      <w:lvlText w:val="%1."/>
+      <w:lvlJc w:val="left"/>
+      <w:pPr>
+        <w:ind w:left="720" w:hanging="360"/>
+      </w:pPr>
+      <w:rPr>
+        <w:rFonts w:hint="default"/>
+      </w:rPr>
+    </w:lvl>
+    <w:lvl w:ilvl="1" w:tplc="04090019" w:tentative="1">
+      <w:start w:val="1"/>
+      <w:numFmt w:val="lowerLetter"/>
+      <w:lvlText w:val="%2."/>
+      <w:lvlJc w:val="left"/>
+      <w:pPr>
+        <w:ind w:left="1440" w:hanging="360"/>
+      </w:pPr>
+    </w:lvl>
+    <w:lvl w:ilvl="2" w:tplc="0409001B" w:tentative="1">
+      <w:start w:val="1"/>
+      <w:numFmt w:val="lowerRoman"/>
+      <w:lvlText w:val="%3."/>
+      <w:lvlJc w:val="right"/>
+      <w:pPr>
+        <w:ind w:left="2160" w:hanging="180"/>
+      </w:pPr>
+    </w:lvl>
+    <w:lvl w:ilvl="3" w:tplc="0409000F" w:tentative="1">
+      <w:start w:val="1"/>
+      <w:numFmt w:val="decimal"/>
+      <w:lvlText w:val="%4."/>
+      <w:lvlJc w:val="left"/>
+      <w:pPr>
+        <w:ind w:left="2880" w:hanging="360"/>
+      </w:pPr>
+    </w:lvl>
+    <w:lvl w:ilvl="4" w:tplc="04090019" w:tentative="1">
+      <w:start w:val="1"/>
+      <w:numFmt w:val="lowerLetter"/>
+      <w:lvlText w:val="%5."/>
+      <w:lvlJc w:val="left"/>
+      <w:pPr>
+        <w:ind w:left="3600" w:hanging="360"/>
+      </w:pPr>
+    </w:lvl>
+    <w:lvl w:ilvl="5" w:tplc="0409001B" w:tentative="1">
+      <w:start w:val="1"/>
+      <w:numFmt w:val="lowerRoman"/>
+      <w:lvlText w:val="%6."/>
+      <w:lvlJc w:val="right"/>
+      <w:pPr>
+        <w:ind w:left="4320" w:hanging="180"/>
+      </w:pPr>
+    </w:lvl>
+    <w:lvl w:ilvl="6" w:tplc="0409000F" w:tentative="1">
+      <w:start w:val="1"/>
+      <w:numFmt w:val="decimal"/>
+      <w:lvlText w:val="%7."/>
+      <w:lvlJc w:val="left"/>
+      <w:pPr>
+        <w:ind w:left="5040" w:hanging="360"/>
+      </w:pPr>
+    </w:lvl>
+    <w:lvl w:ilvl="7" w:tplc="04090019" w:tentative="1">
+      <w:start w:val="1"/>
+      <w:numFmt w:val="lowerLetter"/>
+      <w:lvlText w:val="%8."/>
+      <w:lvlJc w:val="left"/>
+      <w:pPr>
+        <w:ind w:left="5760" w:hanging="360"/>
+      </w:pPr>
+    </w:lvl>
+    <w:lvl w:ilvl="8" w:tplc="0409001B" w:tentative="1">
+      <w:start w:val="1"/>
+      <w:numFmt w:val="lowerRoman"/>
+      <w:lvlText w:val="%9."/>
+      <w:lvlJc w:val="right"/>
+      <w:pPr>
+        <w:ind w:left="6480" w:hanging="180"/>
+      </w:pPr>
+    </w:lvl>
+  </w:abstractNum>
+  <w:abstractNum w:abstractNumId="25">
+    <w:nsid w:val="7C5A57A3"/>
+    <w:multiLevelType w:val="hybridMultilevel"/>
+    <w:tmpl w:val="F71C9DFA"/>
+    <w:lvl w:ilvl="0" w:tplc="5C5EF5B0">
+      <w:start w:val="1"/>
+      <w:numFmt w:val="decimal"/>
+      <w:lvlText w:val="%1﷒"/>
+      <w:lvlJc w:val="left"/>
+      <w:pPr>
+        <w:ind w:left="720" w:hanging="360"/>
+      </w:pPr>
+      <w:rPr>
+        <w:rFonts w:hint="default"/>
+      </w:rPr>
+    </w:lvl>
+    <w:lvl w:ilvl="1" w:tplc="04090019" w:tentative="1">
+      <w:start w:val="1"/>
+      <w:numFmt w:val="lowerLetter"/>
+      <w:lvlText w:val="%2."/>
+      <w:lvlJc w:val="left"/>
+      <w:pPr>
+        <w:ind w:left="1440" w:hanging="360"/>
+      </w:pPr>
+    </w:lvl>
+    <w:lvl w:ilvl="2" w:tplc="0409001B" w:tentative="1">
+      <w:start w:val="1"/>
+      <w:numFmt w:val="lowerRoman"/>
+      <w:lvlText w:val="%3."/>
+      <w:lvlJc w:val="right"/>
+      <w:pPr>
+        <w:ind w:left="2160" w:hanging="180"/>
+      </w:pPr>
+    </w:lvl>
+    <w:lvl w:ilvl="3" w:tplc="0409000F" w:tentative="1">
+      <w:start w:val="1"/>
+      <w:numFmt w:val="decimal"/>
+      <w:lvlText w:val="%4."/>
+      <w:lvlJc w:val="left"/>
+      <w:pPr>
+        <w:ind w:left="2880" w:hanging="360"/>
+      </w:pPr>
+    </w:lvl>
+    <w:lvl w:ilvl="4" w:tplc="04090019" w:tentative="1">
+      <w:start w:val="1"/>
+      <w:numFmt w:val="lowerLetter"/>
+      <w:lvlText w:val="%5."/>
+      <w:lvlJc w:val="left"/>
+      <w:pPr>
+        <w:ind w:left="3600" w:hanging="360"/>
+      </w:pPr>
+    </w:lvl>
+    <w:lvl w:ilvl="5" w:tplc="0409001B" w:tentative="1">
+      <w:start w:val="1"/>
+      <w:numFmt w:val="lowerRoman"/>
+      <w:lvlText w:val="%6."/>
+      <w:lvlJc w:val="right"/>
+      <w:pPr>
+        <w:ind w:left="4320" w:hanging="180"/>
+      </w:pPr>
+    </w:lvl>
+    <w:lvl w:ilvl="6" w:tplc="0409000F" w:tentative="1">
+      <w:start w:val="1"/>
+      <w:numFmt w:val="decimal"/>
+      <w:lvlText w:val="%7."/>
+      <w:lvlJc w:val="left"/>
+      <w:pPr>
+        <w:ind w:left="5040" w:hanging="360"/>
+      </w:pPr>
+    </w:lvl>
+    <w:lvl w:ilvl="7" w:tplc="04090019" w:tentative="1">
+      <w:start w:val="1"/>
+      <w:numFmt w:val="lowerLetter"/>
+      <w:lvlText w:val="%8."/>
+      <w:lvlJc w:val="left"/>
+      <w:pPr>
+        <w:ind w:left="5760" w:hanging="360"/>
+      </w:pPr>
+    </w:lvl>
+    <w:lvl w:ilvl="8" w:tplc="0409001B" w:tentative="1">
+      <w:start w:val="1"/>
+      <w:numFmt w:val="lowerRoman"/>
+      <w:lvlText w:val="%9."/>
+      <w:lvlJc w:val="right"/>
+      <w:pPr>
+        <w:ind w:left="6480" w:hanging="180"/>
+      </w:pPr>
+    </w:lvl>
+  </w:abstractNum>
+  <w:abstractNum w:abstractNumId="26">
     <w:nsid w:val="7E0433EE"/>
     <w:multiLevelType w:val="hybridMultilevel"/>
     <w:tmpl w:val="3B7C88AA"/>
@@ -2003,49 +4929,85 @@
     </w:lvl>
   </w:abstractNum>
   <w:num w:numId="1">
+    <w:abstractNumId w:val="1"/>
+  </w:num>
+  <w:num w:numId="2">
+    <w:abstractNumId w:val="9"/>
+  </w:num>
+  <w:num w:numId="3">
+    <w:abstractNumId w:val="12"/>
+  </w:num>
+  <w:num w:numId="4">
+    <w:abstractNumId w:val="26"/>
+  </w:num>
+  <w:num w:numId="5">
+    <w:abstractNumId w:val="4"/>
+  </w:num>
+  <w:num w:numId="6">
+    <w:abstractNumId w:val="2"/>
+  </w:num>
+  <w:num w:numId="7">
+    <w:abstractNumId w:val="15"/>
+  </w:num>
+  <w:num w:numId="8">
+    <w:abstractNumId w:val="10"/>
+  </w:num>
+  <w:num w:numId="9">
+    <w:abstractNumId w:val="21"/>
+  </w:num>
+  <w:num w:numId="10">
+    <w:abstractNumId w:val="19"/>
+  </w:num>
+  <w:num w:numId="11">
+    <w:abstractNumId w:val="13"/>
+  </w:num>
+  <w:num w:numId="12">
+    <w:abstractNumId w:val="3"/>
+  </w:num>
+  <w:num w:numId="13">
+    <w:abstractNumId w:val="11"/>
+  </w:num>
+  <w:num w:numId="14">
+    <w:abstractNumId w:val="8"/>
+  </w:num>
+  <w:num w:numId="15">
+    <w:abstractNumId w:val="14"/>
+  </w:num>
+  <w:num w:numId="16">
+    <w:abstractNumId w:val="17"/>
+  </w:num>
+  <w:num w:numId="17">
+    <w:abstractNumId w:val="18"/>
+  </w:num>
+  <w:num w:numId="18">
+    <w:abstractNumId w:val="22"/>
+  </w:num>
+  <w:num w:numId="19">
+    <w:abstractNumId w:val="5"/>
+  </w:num>
+  <w:num w:numId="20">
+    <w:abstractNumId w:val="7"/>
+  </w:num>
+  <w:num w:numId="21">
+    <w:abstractNumId w:val="24"/>
+  </w:num>
+  <w:num w:numId="22">
     <w:abstractNumId w:val="0"/>
   </w:num>
-  <w:num w:numId="2">
-    <w:abstractNumId w:val="5"/>
+  <w:num w:numId="23">
+    <w:abstractNumId w:val="16"/>
   </w:num>
-  <w:num w:numId="3">
-    <w:abstractNumId w:val="8"/>
+  <w:num w:numId="24">
+    <w:abstractNumId w:val="25"/>
   </w:num>
-  <w:num w:numId="4">
-    <w:abstractNumId w:val="14"/>
-  </w:num>
-  <w:num w:numId="5">
-    <w:abstractNumId w:val="3"/>
-  </w:num>
-  <w:num w:numId="6">
-    <w:abstractNumId w:val="1"/>
-  </w:num>
-  <w:num w:numId="7">
-    <w:abstractNumId w:val="11"/>
-  </w:num>
-  <w:num w:numId="8">
+  <w:num w:numId="25">
     <w:abstractNumId w:val="6"/>
   </w:num>
-  <w:num w:numId="9">
-    <w:abstractNumId w:val="13"/>
+  <w:num w:numId="26">
+    <w:abstractNumId w:val="23"/>
   </w:num>
-  <w:num w:numId="10">
-    <w:abstractNumId w:val="12"/>
-  </w:num>
-  <w:num w:numId="11">
-    <w:abstractNumId w:val="9"/>
-  </w:num>
-  <w:num w:numId="12">
-    <w:abstractNumId w:val="2"/>
-  </w:num>
-  <w:num w:numId="13">
-    <w:abstractNumId w:val="7"/>
-  </w:num>
-  <w:num w:numId="14">
-    <w:abstractNumId w:val="4"/>
-  </w:num>
-  <w:num w:numId="15">
-    <w:abstractNumId w:val="10"/>
+  <w:num w:numId="27">
+    <w:abstractNumId w:val="20"/>
   </w:num>
 </w:numbering>
 </file>

</xml_diff>